<commit_message>
B and E done
</commit_message>
<xml_diff>
--- a/Assignment1/1B/Feedbacks/Peer feedback form 4.docx
+++ b/Assignment1/1B/Feedbacks/Peer feedback form 4.docx
@@ -1,6 +1,6 @@
 
 <file path=word/document.xml><?xml version="1.0" encoding="utf-8"?>
-<w:document xmlns:wpc="http://schemas.microsoft.com/office/word/2010/wordprocessingCanvas" xmlns:cx="http://schemas.microsoft.com/office/drawing/2014/chartex" xmlns:cx1="http://schemas.microsoft.com/office/drawing/2015/9/8/chartex" xmlns:cx2="http://schemas.microsoft.com/office/drawing/2015/10/21/chartex" xmlns:cx3="http://schemas.microsoft.com/office/drawing/2016/5/9/chartex" xmlns:cx4="http://schemas.microsoft.com/office/drawing/2016/5/10/chartex" xmlns:cx5="http://schemas.microsoft.com/office/drawing/2016/5/11/chartex" xmlns:cx6="http://schemas.microsoft.com/office/drawing/2016/5/12/chartex" xmlns:cx7="http://schemas.microsoft.com/office/drawing/2016/5/13/chartex" xmlns:cx8="http://schemas.microsoft.com/office/drawing/2016/5/14/chartex" xmlns:mc="http://schemas.openxmlformats.org/markup-compatibility/2006" xmlns:aink="http://schemas.microsoft.com/office/drawing/2016/ink" xmlns:am3d="http://schemas.microsoft.com/office/drawing/2017/model3d" xmlns:o="urn:schemas-microsoft-com:office:office" xmlns:oel="http://schemas.microsoft.com/office/2019/extlst" xmlns:r="http://schemas.openxmlformats.org/officeDocument/2006/relationships" xmlns:m="http://schemas.openxmlformats.org/officeDocument/2006/math" xmlns:v="urn:schemas-microsoft-com:vml" xmlns:wp14="http://schemas.microsoft.com/office/word/2010/wordprocessingDrawing" xmlns:wp="http://schemas.openxmlformats.org/drawingml/2006/wordprocessingDrawing" xmlns:w10="urn:schemas-microsoft-com:office:word" xmlns:w="http://schemas.openxmlformats.org/wordprocessingml/2006/main" xmlns:w14="http://schemas.microsoft.com/office/word/2010/wordml" xmlns:w15="http://schemas.microsoft.com/office/word/2012/wordml" xmlns:w16cex="http://schemas.microsoft.com/office/word/2018/wordml/cex" xmlns:w16cid="http://schemas.microsoft.com/office/word/2016/wordml/cid" xmlns:w16="http://schemas.microsoft.com/office/word/2018/wordml" xmlns:w16sdtdh="http://schemas.microsoft.com/office/word/2020/wordml/sdtdatahash" xmlns:w16se="http://schemas.microsoft.com/office/word/2015/wordml/symex" xmlns:wpg="http://schemas.microsoft.com/office/word/2010/wordprocessingGroup" xmlns:wpi="http://schemas.microsoft.com/office/word/2010/wordprocessingInk" xmlns:wne="http://schemas.microsoft.com/office/word/2006/wordml" xmlns:wps="http://schemas.microsoft.com/office/word/2010/wordprocessingShape" mc:Ignorable="w14 w15 w16se w16cid w16 w16cex w16sdtdh wp14">
+<w:document xmlns:wpc="http://schemas.microsoft.com/office/word/2010/wordprocessingCanvas" xmlns:cx="http://schemas.microsoft.com/office/drawing/2014/chartex" xmlns:cx1="http://schemas.microsoft.com/office/drawing/2015/9/8/chartex" xmlns:cx2="http://schemas.microsoft.com/office/drawing/2015/10/21/chartex" xmlns:cx3="http://schemas.microsoft.com/office/drawing/2016/5/9/chartex" xmlns:cx4="http://schemas.microsoft.com/office/drawing/2016/5/10/chartex" xmlns:cx5="http://schemas.microsoft.com/office/drawing/2016/5/11/chartex" xmlns:cx6="http://schemas.microsoft.com/office/drawing/2016/5/12/chartex" xmlns:cx7="http://schemas.microsoft.com/office/drawing/2016/5/13/chartex" xmlns:cx8="http://schemas.microsoft.com/office/drawing/2016/5/14/chartex" xmlns:mc="http://schemas.openxmlformats.org/markup-compatibility/2006" xmlns:aink="http://schemas.microsoft.com/office/drawing/2016/ink" xmlns:am3d="http://schemas.microsoft.com/office/drawing/2017/model3d" xmlns:o="urn:schemas-microsoft-com:office:office" xmlns:oel="http://schemas.microsoft.com/office/2019/extlst" xmlns:r="http://schemas.openxmlformats.org/officeDocument/2006/relationships" xmlns:m="http://schemas.openxmlformats.org/officeDocument/2006/math" xmlns:v="urn:schemas-microsoft-com:vml" xmlns:wp14="http://schemas.microsoft.com/office/word/2010/wordprocessingDrawing" xmlns:wp="http://schemas.openxmlformats.org/drawingml/2006/wordprocessingDrawing" xmlns:w10="urn:schemas-microsoft-com:office:word" xmlns:w="http://schemas.openxmlformats.org/wordprocessingml/2006/main" xmlns:w14="http://schemas.microsoft.com/office/word/2010/wordml" xmlns:w15="http://schemas.microsoft.com/office/word/2012/wordml" xmlns:w16cex="http://schemas.microsoft.com/office/word/2018/wordml/cex" xmlns:w16cid="http://schemas.microsoft.com/office/word/2016/wordml/cid" xmlns:w16="http://schemas.microsoft.com/office/word/2018/wordml" xmlns:w16du="http://schemas.microsoft.com/office/word/2023/wordml/word16du" xmlns:w16sdtdh="http://schemas.microsoft.com/office/word/2020/wordml/sdtdatahash" xmlns:w16sdtfl="http://schemas.microsoft.com/office/word/2024/wordml/sdtformatlock" xmlns:w16se="http://schemas.microsoft.com/office/word/2015/wordml/symex" xmlns:wpg="http://schemas.microsoft.com/office/word/2010/wordprocessingGroup" xmlns:wpi="http://schemas.microsoft.com/office/word/2010/wordprocessingInk" xmlns:wne="http://schemas.microsoft.com/office/word/2006/wordml" xmlns:wps="http://schemas.microsoft.com/office/word/2010/wordprocessingShape" mc:Ignorable="w14 w15 w16se w16cid w16 w16cex w16sdtdh w16sdtfl w16du wp14">
   <w:body>
     <w:p>
       <w:pPr>
@@ -89,8 +89,18 @@
                 <w:rFonts w:ascii="Open Sans" w:hAnsi="Open Sans" w:cs="Open Sans"/>
                 <w:sz w:val="22"/>
                 <w:szCs w:val="22"/>
-              </w:rPr>
-            </w:pPr>
+                <w:lang w:val="en-US"/>
+              </w:rPr>
+            </w:pPr>
+            <w:r>
+              <w:rPr>
+                <w:rFonts w:ascii="Open Sans" w:hAnsi="Open Sans" w:cs="Open Sans"/>
+                <w:sz w:val="22"/>
+                <w:szCs w:val="22"/>
+                <w:lang w:val="en-US"/>
+              </w:rPr>
+              <w:t>28</w:t>
+            </w:r>
           </w:p>
         </w:tc>
       </w:tr>
@@ -115,32 +125,33 @@
                 <w:szCs w:val="22"/>
                 <w:lang w:val="en-US"/>
               </w:rPr>
-              <w:t>Feedback</w:t>
-            </w:r>
-            <w:r>
+              <w:t>Feedback to group:</w:t>
+            </w:r>
+          </w:p>
+        </w:tc>
+        <w:tc>
+          <w:tcPr>
+            <w:tcW w:w="7087" w:type="dxa"/>
+            <w:shd w:val="clear" w:color="auto" w:fill="FFF2CC" w:themeFill="accent4" w:themeFillTint="33"/>
+          </w:tcPr>
+          <w:p>
+            <w:pPr>
               <w:rPr>
                 <w:rFonts w:ascii="Open Sans" w:hAnsi="Open Sans" w:cs="Open Sans"/>
                 <w:sz w:val="22"/>
                 <w:szCs w:val="22"/>
                 <w:lang w:val="en-US"/>
               </w:rPr>
-              <w:t xml:space="preserve"> to group:</w:t>
-            </w:r>
-          </w:p>
-        </w:tc>
-        <w:tc>
-          <w:tcPr>
-            <w:tcW w:w="7087" w:type="dxa"/>
-            <w:shd w:val="clear" w:color="auto" w:fill="FFF2CC" w:themeFill="accent4" w:themeFillTint="33"/>
-          </w:tcPr>
-          <w:p>
-            <w:pPr>
+            </w:pPr>
+            <w:r>
               <w:rPr>
                 <w:rFonts w:ascii="Open Sans" w:hAnsi="Open Sans" w:cs="Open Sans"/>
                 <w:sz w:val="22"/>
                 <w:szCs w:val="22"/>
-              </w:rPr>
-            </w:pPr>
+                <w:lang w:val="en-US"/>
+              </w:rPr>
+              <w:t>16</w:t>
+            </w:r>
           </w:p>
         </w:tc>
       </w:tr>
@@ -561,33 +572,7 @@
                 <w:szCs w:val="18"/>
                 <w:lang w:val="en-US"/>
               </w:rPr>
-              <w:t xml:space="preserve">There are no </w:t>
-            </w:r>
-            <w:proofErr w:type="gramStart"/>
-            <w:r>
-              <w:rPr>
-                <w:rFonts w:ascii="Open Sans" w:hAnsi="Open Sans" w:cs="Open Sans"/>
-                <w:i/>
-                <w:iCs/>
-                <w:color w:val="000000" w:themeColor="text1"/>
-                <w:sz w:val="18"/>
-                <w:szCs w:val="18"/>
-                <w:lang w:val="en-US"/>
-              </w:rPr>
-              <w:t>obstacles</w:t>
-            </w:r>
-            <w:proofErr w:type="gramEnd"/>
-            <w:r>
-              <w:rPr>
-                <w:rFonts w:ascii="Open Sans" w:hAnsi="Open Sans" w:cs="Open Sans"/>
-                <w:i/>
-                <w:iCs/>
-                <w:color w:val="000000" w:themeColor="text1"/>
-                <w:sz w:val="18"/>
-                <w:szCs w:val="18"/>
-                <w:lang w:val="en-US"/>
-              </w:rPr>
-              <w:t xml:space="preserve"> or the implementation </w:t>
+              <w:t xml:space="preserve">There are no obstacles or the implementation </w:t>
             </w:r>
             <w:r>
               <w:rPr>
@@ -632,31 +617,7 @@
                 <w:szCs w:val="18"/>
                 <w:lang w:val="en-US"/>
               </w:rPr>
-              <w:t xml:space="preserve">Obstacles are implemented but </w:t>
-            </w:r>
-            <w:r>
-              <w:rPr>
-                <w:rFonts w:ascii="Open Sans" w:hAnsi="Open Sans" w:cs="Open Sans"/>
-                <w:i/>
-                <w:iCs/>
-                <w:color w:val="000000" w:themeColor="text1"/>
-                <w:sz w:val="18"/>
-                <w:szCs w:val="18"/>
-                <w:lang w:val="en-US"/>
-              </w:rPr>
-              <w:t xml:space="preserve">not (fully) satisfy the </w:t>
-            </w:r>
-            <w:r>
-              <w:rPr>
-                <w:rFonts w:ascii="Open Sans" w:hAnsi="Open Sans" w:cs="Open Sans"/>
-                <w:i/>
-                <w:iCs/>
-                <w:color w:val="000000" w:themeColor="text1"/>
-                <w:sz w:val="18"/>
-                <w:szCs w:val="18"/>
-                <w:lang w:val="en-US"/>
-              </w:rPr>
-              <w:t>criteria</w:t>
+              <w:t>Obstacles are implemented but not (fully) satisfy the criteria</w:t>
             </w:r>
             <w:r>
               <w:rPr>
@@ -725,19 +686,7 @@
                 <w:szCs w:val="18"/>
                 <w:lang w:val="en-US"/>
               </w:rPr>
-              <w:t>match</w:t>
-            </w:r>
-            <w:r>
-              <w:rPr>
-                <w:rFonts w:ascii="Open Sans" w:hAnsi="Open Sans" w:cs="Open Sans"/>
-                <w:i/>
-                <w:iCs/>
-                <w:color w:val="000000" w:themeColor="text1"/>
-                <w:sz w:val="18"/>
-                <w:szCs w:val="18"/>
-                <w:lang w:val="en-US"/>
-              </w:rPr>
-              <w:t xml:space="preserve"> the criteria</w:t>
+              <w:t>match the criteria</w:t>
             </w:r>
             <w:r>
               <w:rPr>
@@ -928,29 +877,7 @@
           <w:szCs w:val="22"/>
           <w:lang w:val="en-US"/>
         </w:rPr>
-        <w:t>Implementation of migrating cells</w:t>
-      </w:r>
-      <w:r>
-        <w:rPr>
-          <w:rFonts w:ascii="Open Sans" w:hAnsi="Open Sans" w:cs="Open Sans"/>
-          <w:b/>
-          <w:bCs/>
-          <w:sz w:val="22"/>
-          <w:szCs w:val="22"/>
-          <w:lang w:val="en-US"/>
-        </w:rPr>
-        <w:t>:</w:t>
-      </w:r>
-      <w:r>
-        <w:rPr>
-          <w:rFonts w:ascii="Open Sans" w:hAnsi="Open Sans" w:cs="Open Sans"/>
-          <w:b/>
-          <w:bCs/>
-          <w:sz w:val="22"/>
-          <w:szCs w:val="22"/>
-          <w:lang w:val="en-US"/>
-        </w:rPr>
-        <w:t xml:space="preserve"> </w:t>
+        <w:t xml:space="preserve">Implementation of migrating cells: </w:t>
       </w:r>
       <w:r>
         <w:rPr>
@@ -2155,40 +2082,7 @@
                 <w:szCs w:val="18"/>
                 <w:lang w:val="en-US"/>
               </w:rPr>
-              <w:t>The</w:t>
-            </w:r>
-            <w:r>
-              <w:rPr>
-                <w:rFonts w:ascii="Open Sans" w:hAnsi="Open Sans" w:cs="Open Sans"/>
-                <w:i/>
-                <w:iCs/>
-                <w:sz w:val="18"/>
-                <w:szCs w:val="18"/>
-                <w:lang w:val="en-US"/>
-              </w:rPr>
-              <w:t>re were enough</w:t>
-            </w:r>
-            <w:r>
-              <w:rPr>
-                <w:rFonts w:ascii="Open Sans" w:hAnsi="Open Sans" w:cs="Open Sans"/>
-                <w:i/>
-                <w:iCs/>
-                <w:sz w:val="18"/>
-                <w:szCs w:val="18"/>
-                <w:lang w:val="en-US"/>
-              </w:rPr>
-              <w:t xml:space="preserve"> cells for collective migration</w:t>
-            </w:r>
-            <w:r>
-              <w:rPr>
-                <w:rFonts w:ascii="Open Sans" w:hAnsi="Open Sans" w:cs="Open Sans"/>
-                <w:i/>
-                <w:iCs/>
-                <w:sz w:val="18"/>
-                <w:szCs w:val="18"/>
-                <w:lang w:val="en-US"/>
-              </w:rPr>
-              <w:t xml:space="preserve">, </w:t>
+              <w:t xml:space="preserve">There were enough cells for collective migration, </w:t>
             </w:r>
             <w:r>
               <w:rPr>
@@ -2606,40 +2500,7 @@
                 <w:szCs w:val="18"/>
                 <w:lang w:val="en-US"/>
               </w:rPr>
-              <w:t>Some (but not all) co</w:t>
-            </w:r>
-            <w:r>
-              <w:rPr>
-                <w:rFonts w:ascii="Open Sans" w:hAnsi="Open Sans" w:cs="Open Sans"/>
-                <w:i/>
-                <w:iCs/>
-                <w:sz w:val="18"/>
-                <w:szCs w:val="18"/>
-                <w:lang w:val="en-US"/>
-              </w:rPr>
-              <w:t>mparisons between simulations changed multiple variables at once</w:t>
-            </w:r>
-            <w:r>
-              <w:rPr>
-                <w:rFonts w:ascii="Open Sans" w:hAnsi="Open Sans" w:cs="Open Sans"/>
-                <w:i/>
-                <w:iCs/>
-                <w:sz w:val="18"/>
-                <w:szCs w:val="18"/>
-                <w:lang w:val="en-US"/>
-              </w:rPr>
-              <w:t xml:space="preserve">, limiting </w:t>
-            </w:r>
-            <w:r>
-              <w:rPr>
-                <w:rFonts w:ascii="Open Sans" w:hAnsi="Open Sans" w:cs="Open Sans"/>
-                <w:i/>
-                <w:iCs/>
-                <w:sz w:val="18"/>
-                <w:szCs w:val="18"/>
-                <w:lang w:val="en-US"/>
-              </w:rPr>
-              <w:t>meaningful conclusions.</w:t>
+              <w:t>Some (but not all) comparisons between simulations changed multiple variables at once, limiting meaningful conclusions.</w:t>
             </w:r>
           </w:p>
         </w:tc>
@@ -2774,29 +2635,7 @@
                 <w:szCs w:val="20"/>
                 <w:lang w:val="en-US"/>
               </w:rPr>
-              <w:t>1</w:t>
-            </w:r>
-            <w:r>
-              <w:rPr>
-                <w:rFonts w:ascii="Open Sans" w:hAnsi="Open Sans" w:cs="Open Sans"/>
-                <w:i/>
-                <w:iCs/>
-                <w:sz w:val="20"/>
-                <w:szCs w:val="20"/>
-                <w:lang w:val="en-US"/>
-              </w:rPr>
-              <w:t xml:space="preserve">,2, or </w:t>
-            </w:r>
-            <w:r>
-              <w:rPr>
-                <w:rFonts w:ascii="Open Sans" w:hAnsi="Open Sans" w:cs="Open Sans"/>
-                <w:i/>
-                <w:iCs/>
-                <w:sz w:val="20"/>
-                <w:szCs w:val="20"/>
-                <w:lang w:val="en-US"/>
-              </w:rPr>
-              <w:t>4]</w:t>
+              <w:t>1,2, or 4]</w:t>
             </w:r>
           </w:p>
         </w:tc>
@@ -2832,18 +2671,7 @@
           <w:szCs w:val="22"/>
           <w:lang w:val="en-US"/>
         </w:rPr>
-        <w:t>Other potential problems</w:t>
-      </w:r>
-      <w:r>
-        <w:rPr>
-          <w:rFonts w:ascii="Open Sans" w:hAnsi="Open Sans" w:cs="Open Sans"/>
-          <w:b/>
-          <w:bCs/>
-          <w:sz w:val="22"/>
-          <w:szCs w:val="22"/>
-          <w:lang w:val="en-US"/>
-        </w:rPr>
-        <w:t xml:space="preserve">: </w:t>
+        <w:t xml:space="preserve">Other potential problems: </w:t>
       </w:r>
       <w:r>
         <w:rPr>
@@ -4181,19 +4009,8 @@
           <w:szCs w:val="22"/>
           <w:lang w:val="en-US"/>
         </w:rPr>
-        <w:t xml:space="preserve">Is/are implemented </w:t>
-      </w:r>
-      <w:proofErr w:type="gramStart"/>
-      <w:r>
-        <w:rPr>
-          <w:rFonts w:ascii="Open Sans" w:hAnsi="Open Sans" w:cs="Open Sans"/>
-          <w:sz w:val="22"/>
-          <w:szCs w:val="22"/>
-          <w:lang w:val="en-US"/>
-        </w:rPr>
-        <w:t>correctly</w:t>
-      </w:r>
-      <w:proofErr w:type="gramEnd"/>
+        <w:t>Is/are implemented correctly</w:t>
+      </w:r>
     </w:p>
     <w:p>
       <w:pPr>
@@ -4457,18 +4274,7 @@
                 <w:szCs w:val="18"/>
                 <w:lang w:val="en-US"/>
               </w:rPr>
-              <w:t>There are quantitative analyses in the repor</w:t>
-            </w:r>
-            <w:r>
-              <w:rPr>
-                <w:rFonts w:ascii="Open Sans" w:hAnsi="Open Sans" w:cs="Open Sans"/>
-                <w:i/>
-                <w:iCs/>
-                <w:sz w:val="18"/>
-                <w:szCs w:val="18"/>
-                <w:lang w:val="en-US"/>
-              </w:rPr>
-              <w:t>t, but their added value is limited.</w:t>
+              <w:t>There are quantitative analyses in the report, but their added value is limited.</w:t>
             </w:r>
           </w:p>
         </w:tc>
@@ -4526,18 +4332,7 @@
                 <w:szCs w:val="18"/>
                 <w:lang w:val="en-US"/>
               </w:rPr>
-              <w:t>There are quantitative analyses in the report that help answer the research question</w:t>
-            </w:r>
-            <w:r>
-              <w:rPr>
-                <w:rFonts w:ascii="Open Sans" w:hAnsi="Open Sans" w:cs="Open Sans"/>
-                <w:i/>
-                <w:iCs/>
-                <w:sz w:val="18"/>
-                <w:szCs w:val="18"/>
-                <w:lang w:val="en-US"/>
-              </w:rPr>
-              <w:t xml:space="preserve">, and they are clearly well-designed and robust (e.g. through proper statistical testing). </w:t>
+              <w:t xml:space="preserve">There are quantitative analyses in the report that help answer the research question, and they are clearly well-designed and robust (e.g. through proper statistical testing). </w:t>
             </w:r>
           </w:p>
         </w:tc>
@@ -4550,6 +4345,8 @@
             <w:pPr>
               <w:rPr>
                 <w:rFonts w:ascii="Open Sans" w:hAnsi="Open Sans" w:cs="Open Sans"/>
+                <w:b/>
+                <w:bCs/>
                 <w:i/>
                 <w:iCs/>
                 <w:sz w:val="20"/>
@@ -4557,7 +4354,135 @@
                 <w:lang w:val="en-US"/>
               </w:rPr>
             </w:pPr>
-            <w:r>
+          </w:p>
+        </w:tc>
+      </w:tr>
+      <w:tr>
+        <w:tc>
+          <w:tcPr>
+            <w:tcW w:w="2266" w:type="dxa"/>
+            <w:shd w:val="clear" w:color="auto" w:fill="F2F2F2" w:themeFill="background1" w:themeFillShade="F2"/>
+          </w:tcPr>
+          <w:p>
+            <w:pPr>
+              <w:rPr>
+                <w:rFonts w:ascii="Open Sans" w:hAnsi="Open Sans" w:cs="Open Sans"/>
+                <w:i/>
+                <w:iCs/>
+                <w:sz w:val="18"/>
+                <w:szCs w:val="18"/>
+                <w:lang w:val="en-US"/>
+              </w:rPr>
+            </w:pPr>
+            <w:r>
+              <w:rPr>
+                <w:rFonts w:ascii="Open Sans" w:hAnsi="Open Sans" w:cs="Open Sans"/>
+                <w:i/>
+                <w:iCs/>
+                <w:sz w:val="18"/>
+                <w:szCs w:val="18"/>
+                <w:lang w:val="en-US"/>
+              </w:rPr>
+              <w:t xml:space="preserve">The implementation seems incorrect, yielding outcomes that make no sense. </w:t>
+            </w:r>
+          </w:p>
+        </w:tc>
+        <w:tc>
+          <w:tcPr>
+            <w:tcW w:w="2267" w:type="dxa"/>
+            <w:shd w:val="clear" w:color="auto" w:fill="F2F2F2" w:themeFill="background1" w:themeFillShade="F2"/>
+          </w:tcPr>
+          <w:p>
+            <w:pPr>
+              <w:rPr>
+                <w:rFonts w:ascii="Open Sans" w:hAnsi="Open Sans" w:cs="Open Sans"/>
+                <w:i/>
+                <w:iCs/>
+                <w:sz w:val="18"/>
+                <w:szCs w:val="18"/>
+                <w:lang w:val="en-US"/>
+              </w:rPr>
+            </w:pPr>
+            <w:r>
+              <w:rPr>
+                <w:rFonts w:ascii="Open Sans" w:hAnsi="Open Sans" w:cs="Open Sans"/>
+                <w:i/>
+                <w:iCs/>
+                <w:color w:val="AEAAAA" w:themeColor="background2" w:themeShade="BF"/>
+                <w:sz w:val="18"/>
+                <w:szCs w:val="18"/>
+                <w:lang w:val="en-US"/>
+              </w:rPr>
+              <w:t>[There is no meaningful intermediate here]</w:t>
+            </w:r>
+          </w:p>
+        </w:tc>
+        <w:tc>
+          <w:tcPr>
+            <w:tcW w:w="2266" w:type="dxa"/>
+            <w:shd w:val="clear" w:color="auto" w:fill="F2F2F2" w:themeFill="background1" w:themeFillShade="F2"/>
+          </w:tcPr>
+          <w:p>
+            <w:pPr>
+              <w:rPr>
+                <w:rFonts w:ascii="Open Sans" w:hAnsi="Open Sans" w:cs="Open Sans"/>
+                <w:i/>
+                <w:iCs/>
+                <w:sz w:val="18"/>
+                <w:szCs w:val="18"/>
+                <w:lang w:val="en-US"/>
+              </w:rPr>
+            </w:pPr>
+            <w:r>
+              <w:rPr>
+                <w:rFonts w:ascii="Open Sans" w:hAnsi="Open Sans" w:cs="Open Sans"/>
+                <w:i/>
+                <w:iCs/>
+                <w:color w:val="AEAAAA" w:themeColor="background2" w:themeShade="BF"/>
+                <w:sz w:val="18"/>
+                <w:szCs w:val="18"/>
+                <w:lang w:val="en-US"/>
+              </w:rPr>
+              <w:t>[There is no meaningful intermediate here]</w:t>
+            </w:r>
+          </w:p>
+        </w:tc>
+        <w:tc>
+          <w:tcPr>
+            <w:tcW w:w="2268" w:type="dxa"/>
+            <w:shd w:val="clear" w:color="auto" w:fill="F2F2F2" w:themeFill="background1" w:themeFillShade="F2"/>
+          </w:tcPr>
+          <w:p>
+            <w:pPr>
+              <w:rPr>
+                <w:rFonts w:ascii="Open Sans" w:hAnsi="Open Sans" w:cs="Open Sans"/>
+                <w:i/>
+                <w:iCs/>
+                <w:sz w:val="18"/>
+                <w:szCs w:val="18"/>
+                <w:lang w:val="en-US"/>
+              </w:rPr>
+            </w:pPr>
+            <w:r>
+              <w:rPr>
+                <w:rFonts w:ascii="Open Sans" w:hAnsi="Open Sans" w:cs="Open Sans"/>
+                <w:i/>
+                <w:iCs/>
+                <w:sz w:val="18"/>
+                <w:szCs w:val="18"/>
+                <w:lang w:val="en-US"/>
+              </w:rPr>
+              <w:t>The implementation seems correct, yielding reasonable outputs.</w:t>
+            </w:r>
+          </w:p>
+        </w:tc>
+        <w:tc>
+          <w:tcPr>
+            <w:tcW w:w="1276" w:type="dxa"/>
+            <w:shd w:val="clear" w:color="auto" w:fill="FFF2CC" w:themeFill="accent4" w:themeFillTint="33"/>
+          </w:tcPr>
+          <w:p>
+            <w:pPr>
               <w:rPr>
                 <w:rFonts w:ascii="Open Sans" w:hAnsi="Open Sans" w:cs="Open Sans"/>
                 <w:i/>
@@ -4566,227 +4491,7 @@
                 <w:szCs w:val="20"/>
                 <w:lang w:val="en-US"/>
               </w:rPr>
-              <w:t xml:space="preserve">[choose </w:t>
-            </w:r>
-          </w:p>
-          <w:p>
-            <w:pPr>
-              <w:rPr>
-                <w:rFonts w:ascii="Open Sans" w:hAnsi="Open Sans" w:cs="Open Sans"/>
-                <w:b/>
-                <w:bCs/>
-                <w:i/>
-                <w:iCs/>
-                <w:sz w:val="20"/>
-                <w:szCs w:val="20"/>
-                <w:lang w:val="en-US"/>
-              </w:rPr>
-            </w:pPr>
-            <w:r>
-              <w:rPr>
-                <w:rFonts w:ascii="Open Sans" w:hAnsi="Open Sans" w:cs="Open Sans"/>
-                <w:i/>
-                <w:iCs/>
-                <w:sz w:val="20"/>
-                <w:szCs w:val="20"/>
-                <w:lang w:val="en-US"/>
-              </w:rPr>
-              <w:t>1-4]</w:t>
-            </w:r>
-          </w:p>
-        </w:tc>
-      </w:tr>
-      <w:tr>
-        <w:tc>
-          <w:tcPr>
-            <w:tcW w:w="2266" w:type="dxa"/>
-            <w:shd w:val="clear" w:color="auto" w:fill="F2F2F2" w:themeFill="background1" w:themeFillShade="F2"/>
-          </w:tcPr>
-          <w:p>
-            <w:pPr>
-              <w:rPr>
-                <w:rFonts w:ascii="Open Sans" w:hAnsi="Open Sans" w:cs="Open Sans"/>
-                <w:i/>
-                <w:iCs/>
-                <w:sz w:val="18"/>
-                <w:szCs w:val="18"/>
-                <w:lang w:val="en-US"/>
-              </w:rPr>
-            </w:pPr>
-            <w:r>
-              <w:rPr>
-                <w:rFonts w:ascii="Open Sans" w:hAnsi="Open Sans" w:cs="Open Sans"/>
-                <w:i/>
-                <w:iCs/>
-                <w:sz w:val="18"/>
-                <w:szCs w:val="18"/>
-                <w:lang w:val="en-US"/>
-              </w:rPr>
-              <w:t xml:space="preserve">The implementation seems incorrect, yielding outcomes that make no sense. </w:t>
-            </w:r>
-          </w:p>
-        </w:tc>
-        <w:tc>
-          <w:tcPr>
-            <w:tcW w:w="2267" w:type="dxa"/>
-            <w:shd w:val="clear" w:color="auto" w:fill="F2F2F2" w:themeFill="background1" w:themeFillShade="F2"/>
-          </w:tcPr>
-          <w:p>
-            <w:pPr>
-              <w:rPr>
-                <w:rFonts w:ascii="Open Sans" w:hAnsi="Open Sans" w:cs="Open Sans"/>
-                <w:i/>
-                <w:iCs/>
-                <w:sz w:val="18"/>
-                <w:szCs w:val="18"/>
-                <w:lang w:val="en-US"/>
-              </w:rPr>
-            </w:pPr>
-            <w:r>
-              <w:rPr>
-                <w:rFonts w:ascii="Open Sans" w:hAnsi="Open Sans" w:cs="Open Sans"/>
-                <w:i/>
-                <w:iCs/>
-                <w:color w:val="AEAAAA" w:themeColor="background2" w:themeShade="BF"/>
-                <w:sz w:val="18"/>
-                <w:szCs w:val="18"/>
-                <w:lang w:val="en-US"/>
-              </w:rPr>
-              <w:t>[There is no meaningful intermediate here]</w:t>
-            </w:r>
-          </w:p>
-        </w:tc>
-        <w:tc>
-          <w:tcPr>
-            <w:tcW w:w="2266" w:type="dxa"/>
-            <w:shd w:val="clear" w:color="auto" w:fill="F2F2F2" w:themeFill="background1" w:themeFillShade="F2"/>
-          </w:tcPr>
-          <w:p>
-            <w:pPr>
-              <w:rPr>
-                <w:rFonts w:ascii="Open Sans" w:hAnsi="Open Sans" w:cs="Open Sans"/>
-                <w:i/>
-                <w:iCs/>
-                <w:sz w:val="18"/>
-                <w:szCs w:val="18"/>
-                <w:lang w:val="en-US"/>
-              </w:rPr>
-            </w:pPr>
-            <w:r>
-              <w:rPr>
-                <w:rFonts w:ascii="Open Sans" w:hAnsi="Open Sans" w:cs="Open Sans"/>
-                <w:i/>
-                <w:iCs/>
-                <w:color w:val="AEAAAA" w:themeColor="background2" w:themeShade="BF"/>
-                <w:sz w:val="18"/>
-                <w:szCs w:val="18"/>
-                <w:lang w:val="en-US"/>
-              </w:rPr>
-              <w:t>[There is no meaningful intermediate here]</w:t>
-            </w:r>
-          </w:p>
-        </w:tc>
-        <w:tc>
-          <w:tcPr>
-            <w:tcW w:w="2268" w:type="dxa"/>
-            <w:shd w:val="clear" w:color="auto" w:fill="F2F2F2" w:themeFill="background1" w:themeFillShade="F2"/>
-          </w:tcPr>
-          <w:p>
-            <w:pPr>
-              <w:rPr>
-                <w:rFonts w:ascii="Open Sans" w:hAnsi="Open Sans" w:cs="Open Sans"/>
-                <w:i/>
-                <w:iCs/>
-                <w:sz w:val="18"/>
-                <w:szCs w:val="18"/>
-                <w:lang w:val="en-US"/>
-              </w:rPr>
-            </w:pPr>
-            <w:r>
-              <w:rPr>
-                <w:rFonts w:ascii="Open Sans" w:hAnsi="Open Sans" w:cs="Open Sans"/>
-                <w:i/>
-                <w:iCs/>
-                <w:sz w:val="18"/>
-                <w:szCs w:val="18"/>
-                <w:lang w:val="en-US"/>
-              </w:rPr>
-              <w:t xml:space="preserve">The implementation seems </w:t>
-            </w:r>
-            <w:r>
-              <w:rPr>
-                <w:rFonts w:ascii="Open Sans" w:hAnsi="Open Sans" w:cs="Open Sans"/>
-                <w:i/>
-                <w:iCs/>
-                <w:sz w:val="18"/>
-                <w:szCs w:val="18"/>
-                <w:lang w:val="en-US"/>
-              </w:rPr>
-              <w:t>correct, yielding reasonable outputs.</w:t>
-            </w:r>
-          </w:p>
-        </w:tc>
-        <w:tc>
-          <w:tcPr>
-            <w:tcW w:w="1276" w:type="dxa"/>
-            <w:shd w:val="clear" w:color="auto" w:fill="FFF2CC" w:themeFill="accent4" w:themeFillTint="33"/>
-          </w:tcPr>
-          <w:p>
-            <w:pPr>
-              <w:rPr>
-                <w:rFonts w:ascii="Open Sans" w:hAnsi="Open Sans" w:cs="Open Sans"/>
-                <w:i/>
-                <w:iCs/>
-                <w:sz w:val="20"/>
-                <w:szCs w:val="20"/>
-                <w:lang w:val="en-US"/>
-              </w:rPr>
-            </w:pPr>
-            <w:r>
-              <w:rPr>
-                <w:rFonts w:ascii="Open Sans" w:hAnsi="Open Sans" w:cs="Open Sans"/>
-                <w:i/>
-                <w:iCs/>
-                <w:sz w:val="20"/>
-                <w:szCs w:val="20"/>
-                <w:lang w:val="en-US"/>
-              </w:rPr>
-              <w:t xml:space="preserve">[choose </w:t>
-            </w:r>
-          </w:p>
-          <w:p>
-            <w:pPr>
-              <w:rPr>
-                <w:rFonts w:ascii="Open Sans" w:hAnsi="Open Sans" w:cs="Open Sans"/>
-                <w:i/>
-                <w:iCs/>
-                <w:sz w:val="20"/>
-                <w:szCs w:val="20"/>
-                <w:lang w:val="en-US"/>
-              </w:rPr>
-            </w:pPr>
-            <w:r>
-              <w:rPr>
-                <w:rFonts w:ascii="Open Sans" w:hAnsi="Open Sans" w:cs="Open Sans"/>
-                <w:i/>
-                <w:iCs/>
-                <w:sz w:val="20"/>
-                <w:szCs w:val="20"/>
-                <w:lang w:val="en-US"/>
-              </w:rPr>
-              <w:t>1 or</w:t>
-            </w:r>
-            <w:r>
-              <w:rPr>
-                <w:rFonts w:ascii="Open Sans" w:hAnsi="Open Sans" w:cs="Open Sans"/>
-                <w:i/>
-                <w:iCs/>
-                <w:sz w:val="20"/>
-                <w:szCs w:val="20"/>
-                <w:lang w:val="en-US"/>
-              </w:rPr>
-              <w:t xml:space="preserve"> 4]</w:t>
-            </w:r>
+            </w:pPr>
           </w:p>
         </w:tc>
       </w:tr>
@@ -5412,29 +5117,7 @@
                 <w:szCs w:val="18"/>
                 <w:lang w:val="en-US"/>
               </w:rPr>
-              <w:t xml:space="preserve"> and </w:t>
-            </w:r>
-            <w:r>
-              <w:rPr>
-                <w:rFonts w:ascii="Open Sans" w:hAnsi="Open Sans" w:cs="Open Sans"/>
-                <w:i/>
-                <w:iCs/>
-                <w:sz w:val="18"/>
-                <w:szCs w:val="18"/>
-                <w:lang w:val="en-US"/>
-              </w:rPr>
-              <w:t>well-chosen</w:t>
-            </w:r>
-            <w:r>
-              <w:rPr>
-                <w:rFonts w:ascii="Open Sans" w:hAnsi="Open Sans" w:cs="Open Sans"/>
-                <w:i/>
-                <w:iCs/>
-                <w:sz w:val="18"/>
-                <w:szCs w:val="18"/>
-                <w:lang w:val="en-US"/>
-              </w:rPr>
-              <w:t xml:space="preserve"> for the effects they are showing.</w:t>
+              <w:t xml:space="preserve"> and well-chosen for the effects they are showing.</w:t>
             </w:r>
           </w:p>
         </w:tc>
@@ -5447,6 +5130,8 @@
             <w:pPr>
               <w:rPr>
                 <w:rFonts w:ascii="Open Sans" w:hAnsi="Open Sans" w:cs="Open Sans"/>
+                <w:b/>
+                <w:bCs/>
                 <w:i/>
                 <w:iCs/>
                 <w:sz w:val="20"/>
@@ -5457,21 +5142,233 @@
             <w:r>
               <w:rPr>
                 <w:rFonts w:ascii="Open Sans" w:hAnsi="Open Sans" w:cs="Open Sans"/>
+                <w:b/>
+                <w:bCs/>
                 <w:i/>
                 <w:iCs/>
                 <w:sz w:val="20"/>
                 <w:szCs w:val="20"/>
                 <w:lang w:val="en-US"/>
               </w:rPr>
-              <w:t xml:space="preserve">[choose </w:t>
-            </w:r>
-          </w:p>
-          <w:p>
-            <w:pPr>
-              <w:rPr>
-                <w:rFonts w:ascii="Open Sans" w:hAnsi="Open Sans" w:cs="Open Sans"/>
-                <w:b/>
-                <w:bCs/>
+              <w:t>4</w:t>
+            </w:r>
+          </w:p>
+        </w:tc>
+      </w:tr>
+      <w:tr>
+        <w:tc>
+          <w:tcPr>
+            <w:tcW w:w="2266" w:type="dxa"/>
+            <w:shd w:val="clear" w:color="auto" w:fill="F2F2F2" w:themeFill="background1" w:themeFillShade="F2"/>
+          </w:tcPr>
+          <w:p>
+            <w:pPr>
+              <w:rPr>
+                <w:rFonts w:ascii="Open Sans" w:hAnsi="Open Sans" w:cs="Open Sans"/>
+                <w:i/>
+                <w:iCs/>
+                <w:sz w:val="18"/>
+                <w:szCs w:val="18"/>
+                <w:lang w:val="en-US"/>
+              </w:rPr>
+            </w:pPr>
+            <w:r>
+              <w:rPr>
+                <w:rFonts w:ascii="Open Sans" w:hAnsi="Open Sans" w:cs="Open Sans"/>
+                <w:i/>
+                <w:iCs/>
+                <w:sz w:val="18"/>
+                <w:szCs w:val="18"/>
+                <w:lang w:val="en-US"/>
+              </w:rPr>
+              <w:t>Visualizations are not very informative (</w:t>
+            </w:r>
+            <w:r>
+              <w:rPr>
+                <w:rFonts w:ascii="Open Sans" w:hAnsi="Open Sans" w:cs="Open Sans"/>
+                <w:i/>
+                <w:iCs/>
+                <w:sz w:val="18"/>
+                <w:szCs w:val="18"/>
+                <w:lang w:val="en-US"/>
+              </w:rPr>
+              <w:t xml:space="preserve">for example: </w:t>
+            </w:r>
+            <w:r>
+              <w:rPr>
+                <w:rFonts w:ascii="Open Sans" w:hAnsi="Open Sans" w:cs="Open Sans"/>
+                <w:i/>
+                <w:iCs/>
+                <w:sz w:val="18"/>
+                <w:szCs w:val="18"/>
+                <w:lang w:val="en-US"/>
+              </w:rPr>
+              <w:t xml:space="preserve"> the message is that cells align</w:t>
+            </w:r>
+            <w:r>
+              <w:rPr>
+                <w:rFonts w:ascii="Open Sans" w:hAnsi="Open Sans" w:cs="Open Sans"/>
+                <w:i/>
+                <w:iCs/>
+                <w:sz w:val="18"/>
+                <w:szCs w:val="18"/>
+                <w:lang w:val="en-US"/>
+              </w:rPr>
+              <w:t>,</w:t>
+            </w:r>
+            <w:r>
+              <w:rPr>
+                <w:rFonts w:ascii="Open Sans" w:hAnsi="Open Sans" w:cs="Open Sans"/>
+                <w:i/>
+                <w:iCs/>
+                <w:sz w:val="18"/>
+                <w:szCs w:val="18"/>
+                <w:lang w:val="en-US"/>
+              </w:rPr>
+              <w:t xml:space="preserve"> but you cannot see directions in the screenshot).</w:t>
+            </w:r>
+          </w:p>
+        </w:tc>
+        <w:tc>
+          <w:tcPr>
+            <w:tcW w:w="2267" w:type="dxa"/>
+            <w:shd w:val="clear" w:color="auto" w:fill="F2F2F2" w:themeFill="background1" w:themeFillShade="F2"/>
+          </w:tcPr>
+          <w:p>
+            <w:pPr>
+              <w:rPr>
+                <w:rFonts w:ascii="Open Sans" w:hAnsi="Open Sans" w:cs="Open Sans"/>
+                <w:i/>
+                <w:iCs/>
+                <w:sz w:val="18"/>
+                <w:szCs w:val="18"/>
+                <w:lang w:val="en-US"/>
+              </w:rPr>
+            </w:pPr>
+            <w:r>
+              <w:rPr>
+                <w:rFonts w:ascii="Open Sans" w:hAnsi="Open Sans" w:cs="Open Sans"/>
+                <w:i/>
+                <w:iCs/>
+                <w:sz w:val="18"/>
+                <w:szCs w:val="18"/>
+                <w:lang w:val="en-US"/>
+              </w:rPr>
+              <w:t>Visualizations are somewhat informative, but some relevant information is missing (e.g. comparing two screenshots without a timestamp).</w:t>
+            </w:r>
+          </w:p>
+        </w:tc>
+        <w:tc>
+          <w:tcPr>
+            <w:tcW w:w="2266" w:type="dxa"/>
+            <w:shd w:val="clear" w:color="auto" w:fill="F2F2F2" w:themeFill="background1" w:themeFillShade="F2"/>
+          </w:tcPr>
+          <w:p>
+            <w:pPr>
+              <w:rPr>
+                <w:rFonts w:ascii="Open Sans" w:hAnsi="Open Sans" w:cs="Open Sans"/>
+                <w:i/>
+                <w:iCs/>
+                <w:sz w:val="18"/>
+                <w:szCs w:val="18"/>
+                <w:lang w:val="en-US"/>
+              </w:rPr>
+            </w:pPr>
+            <w:r>
+              <w:rPr>
+                <w:rFonts w:ascii="Open Sans" w:hAnsi="Open Sans" w:cs="Open Sans"/>
+                <w:i/>
+                <w:iCs/>
+                <w:sz w:val="18"/>
+                <w:szCs w:val="18"/>
+                <w:lang w:val="en-US"/>
+              </w:rPr>
+              <w:t xml:space="preserve">The visualization shows the relevant </w:t>
+            </w:r>
+            <w:r>
+              <w:rPr>
+                <w:rFonts w:ascii="Open Sans" w:hAnsi="Open Sans" w:cs="Open Sans"/>
+                <w:i/>
+                <w:iCs/>
+                <w:sz w:val="18"/>
+                <w:szCs w:val="18"/>
+                <w:lang w:val="en-US"/>
+              </w:rPr>
+              <w:t>behaviors</w:t>
+            </w:r>
+            <w:r>
+              <w:rPr>
+                <w:rFonts w:ascii="Open Sans" w:hAnsi="Open Sans" w:cs="Open Sans"/>
+                <w:i/>
+                <w:iCs/>
+                <w:sz w:val="18"/>
+                <w:szCs w:val="18"/>
+                <w:lang w:val="en-US"/>
+              </w:rPr>
+              <w:t xml:space="preserve"> with necessary information, but presentation could be improved to draw attention where needed.</w:t>
+            </w:r>
+          </w:p>
+        </w:tc>
+        <w:tc>
+          <w:tcPr>
+            <w:tcW w:w="2268" w:type="dxa"/>
+            <w:shd w:val="clear" w:color="auto" w:fill="F2F2F2" w:themeFill="background1" w:themeFillShade="F2"/>
+          </w:tcPr>
+          <w:p>
+            <w:pPr>
+              <w:rPr>
+                <w:rFonts w:ascii="Open Sans" w:hAnsi="Open Sans" w:cs="Open Sans"/>
+                <w:i/>
+                <w:iCs/>
+                <w:sz w:val="18"/>
+                <w:szCs w:val="18"/>
+                <w:lang w:val="en-US"/>
+              </w:rPr>
+            </w:pPr>
+            <w:r>
+              <w:rPr>
+                <w:rFonts w:ascii="Open Sans" w:hAnsi="Open Sans" w:cs="Open Sans"/>
+                <w:i/>
+                <w:iCs/>
+                <w:sz w:val="18"/>
+                <w:szCs w:val="18"/>
+                <w:lang w:val="en-US"/>
+              </w:rPr>
+              <w:t xml:space="preserve">The visualization shows and draws attention to the relevant </w:t>
+            </w:r>
+            <w:r>
+              <w:rPr>
+                <w:rFonts w:ascii="Open Sans" w:hAnsi="Open Sans" w:cs="Open Sans"/>
+                <w:i/>
+                <w:iCs/>
+                <w:sz w:val="18"/>
+                <w:szCs w:val="18"/>
+                <w:lang w:val="en-US"/>
+              </w:rPr>
+              <w:t>behaviors</w:t>
+            </w:r>
+            <w:r>
+              <w:rPr>
+                <w:rFonts w:ascii="Open Sans" w:hAnsi="Open Sans" w:cs="Open Sans"/>
+                <w:i/>
+                <w:iCs/>
+                <w:sz w:val="18"/>
+                <w:szCs w:val="18"/>
+                <w:lang w:val="en-US"/>
+              </w:rPr>
+              <w:t xml:space="preserve">, using colors, annotations, and time stamps appropriately. </w:t>
+            </w:r>
+          </w:p>
+        </w:tc>
+        <w:tc>
+          <w:tcPr>
+            <w:tcW w:w="1276" w:type="dxa"/>
+            <w:shd w:val="clear" w:color="auto" w:fill="FFF2CC" w:themeFill="accent4" w:themeFillTint="33"/>
+          </w:tcPr>
+          <w:p>
+            <w:pPr>
+              <w:rPr>
+                <w:rFonts w:ascii="Open Sans" w:hAnsi="Open Sans" w:cs="Open Sans"/>
                 <w:i/>
                 <w:iCs/>
                 <w:sz w:val="20"/>
@@ -5488,7 +5385,7 @@
                 <w:szCs w:val="20"/>
                 <w:lang w:val="en-US"/>
               </w:rPr>
-              <w:t>1-4]</w:t>
+              <w:t>3</w:t>
             </w:r>
           </w:p>
         </w:tc>
@@ -5519,51 +5416,7 @@
                 <w:szCs w:val="18"/>
                 <w:lang w:val="en-US"/>
               </w:rPr>
-              <w:t>Visualizations are not very informative (</w:t>
-            </w:r>
-            <w:r>
-              <w:rPr>
-                <w:rFonts w:ascii="Open Sans" w:hAnsi="Open Sans" w:cs="Open Sans"/>
-                <w:i/>
-                <w:iCs/>
-                <w:sz w:val="18"/>
-                <w:szCs w:val="18"/>
-                <w:lang w:val="en-US"/>
-              </w:rPr>
-              <w:t xml:space="preserve">for example: </w:t>
-            </w:r>
-            <w:r>
-              <w:rPr>
-                <w:rFonts w:ascii="Open Sans" w:hAnsi="Open Sans" w:cs="Open Sans"/>
-                <w:i/>
-                <w:iCs/>
-                <w:sz w:val="18"/>
-                <w:szCs w:val="18"/>
-                <w:lang w:val="en-US"/>
-              </w:rPr>
-              <w:t xml:space="preserve"> the message is that cells align</w:t>
-            </w:r>
-            <w:r>
-              <w:rPr>
-                <w:rFonts w:ascii="Open Sans" w:hAnsi="Open Sans" w:cs="Open Sans"/>
-                <w:i/>
-                <w:iCs/>
-                <w:sz w:val="18"/>
-                <w:szCs w:val="18"/>
-                <w:lang w:val="en-US"/>
-              </w:rPr>
-              <w:t>,</w:t>
-            </w:r>
-            <w:r>
-              <w:rPr>
-                <w:rFonts w:ascii="Open Sans" w:hAnsi="Open Sans" w:cs="Open Sans"/>
-                <w:i/>
-                <w:iCs/>
-                <w:sz w:val="18"/>
-                <w:szCs w:val="18"/>
-                <w:lang w:val="en-US"/>
-              </w:rPr>
-              <w:t xml:space="preserve"> but you cannot see directions in the screenshot).</w:t>
+              <w:t>The figures do not support the message (e.g. the relevant simulations are not shown together).</w:t>
             </w:r>
           </w:p>
         </w:tc>
@@ -5592,7 +5445,7 @@
                 <w:szCs w:val="18"/>
                 <w:lang w:val="en-US"/>
               </w:rPr>
-              <w:t>Visualizations are somewhat informative, but some relevant information is missing (e.g. comparing two screenshots without a timestamp).</w:t>
+              <w:t>The figures somewhat support the message, but it is not clear what the message is without reading the main text.</w:t>
             </w:r>
           </w:p>
         </w:tc>
@@ -5621,29 +5474,7 @@
                 <w:szCs w:val="18"/>
                 <w:lang w:val="en-US"/>
               </w:rPr>
-              <w:t xml:space="preserve">The visualization shows the relevant </w:t>
-            </w:r>
-            <w:r>
-              <w:rPr>
-                <w:rFonts w:ascii="Open Sans" w:hAnsi="Open Sans" w:cs="Open Sans"/>
-                <w:i/>
-                <w:iCs/>
-                <w:sz w:val="18"/>
-                <w:szCs w:val="18"/>
-                <w:lang w:val="en-US"/>
-              </w:rPr>
-              <w:t>behaviors</w:t>
-            </w:r>
-            <w:r>
-              <w:rPr>
-                <w:rFonts w:ascii="Open Sans" w:hAnsi="Open Sans" w:cs="Open Sans"/>
-                <w:i/>
-                <w:iCs/>
-                <w:sz w:val="18"/>
-                <w:szCs w:val="18"/>
-                <w:lang w:val="en-US"/>
-              </w:rPr>
-              <w:t xml:space="preserve"> with necessary information, but presentation could be improved to draw attention where needed.</w:t>
+              <w:t>The figures are reasonably self-explanatory, but not well supported by captions.</w:t>
             </w:r>
           </w:p>
         </w:tc>
@@ -5672,29 +5503,7 @@
                 <w:szCs w:val="18"/>
                 <w:lang w:val="en-US"/>
               </w:rPr>
-              <w:t xml:space="preserve">The visualization shows and draws attention to the relevant </w:t>
-            </w:r>
-            <w:r>
-              <w:rPr>
-                <w:rFonts w:ascii="Open Sans" w:hAnsi="Open Sans" w:cs="Open Sans"/>
-                <w:i/>
-                <w:iCs/>
-                <w:sz w:val="18"/>
-                <w:szCs w:val="18"/>
-                <w:lang w:val="en-US"/>
-              </w:rPr>
-              <w:t>behaviors</w:t>
-            </w:r>
-            <w:r>
-              <w:rPr>
-                <w:rFonts w:ascii="Open Sans" w:hAnsi="Open Sans" w:cs="Open Sans"/>
-                <w:i/>
-                <w:iCs/>
-                <w:sz w:val="18"/>
-                <w:szCs w:val="18"/>
-                <w:lang w:val="en-US"/>
-              </w:rPr>
-              <w:t xml:space="preserve">, using colors, annotations, and time stamps appropriately. </w:t>
+              <w:t>The figures are self-explanatory, supported by captions highlighting the message and any relevant details.</w:t>
             </w:r>
           </w:p>
         </w:tc>
@@ -5714,232 +5523,6 @@
                 <w:lang w:val="en-US"/>
               </w:rPr>
             </w:pPr>
-            <w:r>
-              <w:rPr>
-                <w:rFonts w:ascii="Open Sans" w:hAnsi="Open Sans" w:cs="Open Sans"/>
-                <w:i/>
-                <w:iCs/>
-                <w:sz w:val="20"/>
-                <w:szCs w:val="20"/>
-                <w:lang w:val="en-US"/>
-              </w:rPr>
-              <w:t xml:space="preserve">[choose </w:t>
-            </w:r>
-          </w:p>
-          <w:p>
-            <w:pPr>
-              <w:rPr>
-                <w:rFonts w:ascii="Open Sans" w:hAnsi="Open Sans" w:cs="Open Sans"/>
-                <w:i/>
-                <w:iCs/>
-                <w:sz w:val="20"/>
-                <w:szCs w:val="20"/>
-                <w:lang w:val="en-US"/>
-              </w:rPr>
-            </w:pPr>
-            <w:r>
-              <w:rPr>
-                <w:rFonts w:ascii="Open Sans" w:hAnsi="Open Sans" w:cs="Open Sans"/>
-                <w:i/>
-                <w:iCs/>
-                <w:sz w:val="20"/>
-                <w:szCs w:val="20"/>
-                <w:lang w:val="en-US"/>
-              </w:rPr>
-              <w:t>1</w:t>
-            </w:r>
-            <w:r>
-              <w:rPr>
-                <w:rFonts w:ascii="Open Sans" w:hAnsi="Open Sans" w:cs="Open Sans"/>
-                <w:i/>
-                <w:iCs/>
-                <w:sz w:val="20"/>
-                <w:szCs w:val="20"/>
-                <w:lang w:val="en-US"/>
-              </w:rPr>
-              <w:t>-</w:t>
-            </w:r>
-            <w:r>
-              <w:rPr>
-                <w:rFonts w:ascii="Open Sans" w:hAnsi="Open Sans" w:cs="Open Sans"/>
-                <w:i/>
-                <w:iCs/>
-                <w:sz w:val="20"/>
-                <w:szCs w:val="20"/>
-                <w:lang w:val="en-US"/>
-              </w:rPr>
-              <w:t>4]</w:t>
-            </w:r>
-          </w:p>
-        </w:tc>
-      </w:tr>
-      <w:tr>
-        <w:tc>
-          <w:tcPr>
-            <w:tcW w:w="2266" w:type="dxa"/>
-            <w:shd w:val="clear" w:color="auto" w:fill="F2F2F2" w:themeFill="background1" w:themeFillShade="F2"/>
-          </w:tcPr>
-          <w:p>
-            <w:pPr>
-              <w:rPr>
-                <w:rFonts w:ascii="Open Sans" w:hAnsi="Open Sans" w:cs="Open Sans"/>
-                <w:i/>
-                <w:iCs/>
-                <w:sz w:val="18"/>
-                <w:szCs w:val="18"/>
-                <w:lang w:val="en-US"/>
-              </w:rPr>
-            </w:pPr>
-            <w:r>
-              <w:rPr>
-                <w:rFonts w:ascii="Open Sans" w:hAnsi="Open Sans" w:cs="Open Sans"/>
-                <w:i/>
-                <w:iCs/>
-                <w:sz w:val="18"/>
-                <w:szCs w:val="18"/>
-                <w:lang w:val="en-US"/>
-              </w:rPr>
-              <w:t>The figures do not support the message (e.g. the relevant simulations are not shown together).</w:t>
-            </w:r>
-          </w:p>
-        </w:tc>
-        <w:tc>
-          <w:tcPr>
-            <w:tcW w:w="2267" w:type="dxa"/>
-            <w:shd w:val="clear" w:color="auto" w:fill="F2F2F2" w:themeFill="background1" w:themeFillShade="F2"/>
-          </w:tcPr>
-          <w:p>
-            <w:pPr>
-              <w:rPr>
-                <w:rFonts w:ascii="Open Sans" w:hAnsi="Open Sans" w:cs="Open Sans"/>
-                <w:i/>
-                <w:iCs/>
-                <w:sz w:val="18"/>
-                <w:szCs w:val="18"/>
-                <w:lang w:val="en-US"/>
-              </w:rPr>
-            </w:pPr>
-            <w:r>
-              <w:rPr>
-                <w:rFonts w:ascii="Open Sans" w:hAnsi="Open Sans" w:cs="Open Sans"/>
-                <w:i/>
-                <w:iCs/>
-                <w:sz w:val="18"/>
-                <w:szCs w:val="18"/>
-                <w:lang w:val="en-US"/>
-              </w:rPr>
-              <w:t>The figures somewhat support the message, but it is not clear what the message is without reading the main text.</w:t>
-            </w:r>
-          </w:p>
-        </w:tc>
-        <w:tc>
-          <w:tcPr>
-            <w:tcW w:w="2266" w:type="dxa"/>
-            <w:shd w:val="clear" w:color="auto" w:fill="F2F2F2" w:themeFill="background1" w:themeFillShade="F2"/>
-          </w:tcPr>
-          <w:p>
-            <w:pPr>
-              <w:rPr>
-                <w:rFonts w:ascii="Open Sans" w:hAnsi="Open Sans" w:cs="Open Sans"/>
-                <w:i/>
-                <w:iCs/>
-                <w:sz w:val="18"/>
-                <w:szCs w:val="18"/>
-                <w:lang w:val="en-US"/>
-              </w:rPr>
-            </w:pPr>
-            <w:r>
-              <w:rPr>
-                <w:rFonts w:ascii="Open Sans" w:hAnsi="Open Sans" w:cs="Open Sans"/>
-                <w:i/>
-                <w:iCs/>
-                <w:sz w:val="18"/>
-                <w:szCs w:val="18"/>
-                <w:lang w:val="en-US"/>
-              </w:rPr>
-              <w:t>The figures are reasonably self-explanatory, but not well supported by captions.</w:t>
-            </w:r>
-          </w:p>
-        </w:tc>
-        <w:tc>
-          <w:tcPr>
-            <w:tcW w:w="2268" w:type="dxa"/>
-            <w:shd w:val="clear" w:color="auto" w:fill="F2F2F2" w:themeFill="background1" w:themeFillShade="F2"/>
-          </w:tcPr>
-          <w:p>
-            <w:pPr>
-              <w:rPr>
-                <w:rFonts w:ascii="Open Sans" w:hAnsi="Open Sans" w:cs="Open Sans"/>
-                <w:i/>
-                <w:iCs/>
-                <w:sz w:val="18"/>
-                <w:szCs w:val="18"/>
-                <w:lang w:val="en-US"/>
-              </w:rPr>
-            </w:pPr>
-            <w:r>
-              <w:rPr>
-                <w:rFonts w:ascii="Open Sans" w:hAnsi="Open Sans" w:cs="Open Sans"/>
-                <w:i/>
-                <w:iCs/>
-                <w:sz w:val="18"/>
-                <w:szCs w:val="18"/>
-                <w:lang w:val="en-US"/>
-              </w:rPr>
-              <w:t>The figures are self-explanatory, supported by captions highlighting the message and any relevant details.</w:t>
-            </w:r>
-          </w:p>
-        </w:tc>
-        <w:tc>
-          <w:tcPr>
-            <w:tcW w:w="1276" w:type="dxa"/>
-            <w:shd w:val="clear" w:color="auto" w:fill="FFF2CC" w:themeFill="accent4" w:themeFillTint="33"/>
-          </w:tcPr>
-          <w:p>
-            <w:pPr>
-              <w:rPr>
-                <w:rFonts w:ascii="Open Sans" w:hAnsi="Open Sans" w:cs="Open Sans"/>
-                <w:i/>
-                <w:iCs/>
-                <w:sz w:val="20"/>
-                <w:szCs w:val="20"/>
-                <w:lang w:val="en-US"/>
-              </w:rPr>
-            </w:pPr>
-            <w:r>
-              <w:rPr>
-                <w:rFonts w:ascii="Open Sans" w:hAnsi="Open Sans" w:cs="Open Sans"/>
-                <w:i/>
-                <w:iCs/>
-                <w:sz w:val="20"/>
-                <w:szCs w:val="20"/>
-                <w:lang w:val="en-US"/>
-              </w:rPr>
-              <w:t xml:space="preserve">[choose </w:t>
-            </w:r>
-          </w:p>
-          <w:p>
-            <w:pPr>
-              <w:rPr>
-                <w:rFonts w:ascii="Open Sans" w:hAnsi="Open Sans" w:cs="Open Sans"/>
-                <w:i/>
-                <w:iCs/>
-                <w:sz w:val="20"/>
-                <w:szCs w:val="20"/>
-                <w:lang w:val="en-US"/>
-              </w:rPr>
-            </w:pPr>
-            <w:r>
-              <w:rPr>
-                <w:rFonts w:ascii="Open Sans" w:hAnsi="Open Sans" w:cs="Open Sans"/>
-                <w:i/>
-                <w:iCs/>
-                <w:sz w:val="20"/>
-                <w:szCs w:val="20"/>
-                <w:lang w:val="en-US"/>
-              </w:rPr>
-              <w:t>1-4]</w:t>
-            </w:r>
           </w:p>
         </w:tc>
       </w:tr>
@@ -6311,29 +5894,7 @@
                 <w:szCs w:val="18"/>
                 <w:lang w:val="en-US"/>
               </w:rPr>
-              <w:t>The narrative text explains the results</w:t>
-            </w:r>
-            <w:r>
-              <w:rPr>
-                <w:rFonts w:ascii="Open Sans" w:hAnsi="Open Sans" w:cs="Open Sans"/>
-                <w:i/>
-                <w:iCs/>
-                <w:sz w:val="18"/>
-                <w:szCs w:val="18"/>
-                <w:lang w:val="en-US"/>
-              </w:rPr>
-              <w:t xml:space="preserve"> very clearly</w:t>
-            </w:r>
-            <w:r>
-              <w:rPr>
-                <w:rFonts w:ascii="Open Sans" w:hAnsi="Open Sans" w:cs="Open Sans"/>
-                <w:i/>
-                <w:iCs/>
-                <w:sz w:val="18"/>
-                <w:szCs w:val="18"/>
-                <w:lang w:val="en-US"/>
-              </w:rPr>
-              <w:t xml:space="preserve"> and references figures/tables appropriately.</w:t>
+              <w:t>The narrative text explains the results very clearly and references figures/tables appropriately.</w:t>
             </w:r>
           </w:p>
         </w:tc>
@@ -6346,6 +5907,8 @@
             <w:pPr>
               <w:rPr>
                 <w:rFonts w:ascii="Open Sans" w:hAnsi="Open Sans" w:cs="Open Sans"/>
+                <w:b/>
+                <w:bCs/>
                 <w:i/>
                 <w:iCs/>
                 <w:sz w:val="20"/>
@@ -6356,21 +5919,189 @@
             <w:r>
               <w:rPr>
                 <w:rFonts w:ascii="Open Sans" w:hAnsi="Open Sans" w:cs="Open Sans"/>
+                <w:b/>
+                <w:bCs/>
                 <w:i/>
                 <w:iCs/>
                 <w:sz w:val="20"/>
                 <w:szCs w:val="20"/>
                 <w:lang w:val="en-US"/>
               </w:rPr>
-              <w:t xml:space="preserve">[choose </w:t>
-            </w:r>
-          </w:p>
-          <w:p>
-            <w:pPr>
-              <w:rPr>
-                <w:rFonts w:ascii="Open Sans" w:hAnsi="Open Sans" w:cs="Open Sans"/>
-                <w:b/>
-                <w:bCs/>
+              <w:t>2</w:t>
+            </w:r>
+          </w:p>
+        </w:tc>
+      </w:tr>
+      <w:tr>
+        <w:tc>
+          <w:tcPr>
+            <w:tcW w:w="2266" w:type="dxa"/>
+            <w:shd w:val="clear" w:color="auto" w:fill="F2F2F2" w:themeFill="background1" w:themeFillShade="F2"/>
+          </w:tcPr>
+          <w:p>
+            <w:pPr>
+              <w:rPr>
+                <w:rFonts w:ascii="Open Sans" w:hAnsi="Open Sans" w:cs="Open Sans"/>
+                <w:i/>
+                <w:iCs/>
+                <w:sz w:val="18"/>
+                <w:szCs w:val="18"/>
+                <w:lang w:val="en-US"/>
+              </w:rPr>
+            </w:pPr>
+            <w:r>
+              <w:rPr>
+                <w:rFonts w:ascii="Open Sans" w:hAnsi="Open Sans" w:cs="Open Sans"/>
+                <w:i/>
+                <w:iCs/>
+                <w:sz w:val="18"/>
+                <w:szCs w:val="18"/>
+                <w:lang w:val="en-US"/>
+              </w:rPr>
+              <w:t>The text provides some explanations but many relevant observations in figures/tables are left unexplained.</w:t>
+            </w:r>
+          </w:p>
+        </w:tc>
+        <w:tc>
+          <w:tcPr>
+            <w:tcW w:w="2267" w:type="dxa"/>
+            <w:shd w:val="clear" w:color="auto" w:fill="F2F2F2" w:themeFill="background1" w:themeFillShade="F2"/>
+          </w:tcPr>
+          <w:p>
+            <w:pPr>
+              <w:rPr>
+                <w:rFonts w:ascii="Open Sans" w:hAnsi="Open Sans" w:cs="Open Sans"/>
+                <w:i/>
+                <w:iCs/>
+                <w:sz w:val="18"/>
+                <w:szCs w:val="18"/>
+                <w:lang w:val="en-US"/>
+              </w:rPr>
+            </w:pPr>
+            <w:r>
+              <w:rPr>
+                <w:rFonts w:ascii="Open Sans" w:hAnsi="Open Sans" w:cs="Open Sans"/>
+                <w:i/>
+                <w:iCs/>
+                <w:sz w:val="18"/>
+                <w:szCs w:val="18"/>
+                <w:lang w:val="en-US"/>
+              </w:rPr>
+              <w:t xml:space="preserve">The text mostly explains the </w:t>
+            </w:r>
+            <w:r>
+              <w:rPr>
+                <w:rFonts w:ascii="Open Sans" w:hAnsi="Open Sans" w:cs="Open Sans"/>
+                <w:i/>
+                <w:iCs/>
+                <w:sz w:val="18"/>
+                <w:szCs w:val="18"/>
+                <w:lang w:val="en-US"/>
+              </w:rPr>
+              <w:t>observations but</w:t>
+            </w:r>
+            <w:r>
+              <w:rPr>
+                <w:rFonts w:ascii="Open Sans" w:hAnsi="Open Sans" w:cs="Open Sans"/>
+                <w:i/>
+                <w:iCs/>
+                <w:sz w:val="18"/>
+                <w:szCs w:val="18"/>
+                <w:lang w:val="en-US"/>
+              </w:rPr>
+              <w:t xml:space="preserve"> is </w:t>
+            </w:r>
+            <w:r>
+              <w:rPr>
+                <w:rFonts w:ascii="Open Sans" w:hAnsi="Open Sans" w:cs="Open Sans"/>
+                <w:i/>
+                <w:iCs/>
+                <w:sz w:val="18"/>
+                <w:szCs w:val="18"/>
+                <w:lang w:val="en-US"/>
+              </w:rPr>
+              <w:t xml:space="preserve">at times </w:t>
+            </w:r>
+            <w:r>
+              <w:rPr>
+                <w:rFonts w:ascii="Open Sans" w:hAnsi="Open Sans" w:cs="Open Sans"/>
+                <w:i/>
+                <w:iCs/>
+                <w:sz w:val="18"/>
+                <w:szCs w:val="18"/>
+                <w:lang w:val="en-US"/>
+              </w:rPr>
+              <w:t>unclear or contradictory.</w:t>
+            </w:r>
+          </w:p>
+        </w:tc>
+        <w:tc>
+          <w:tcPr>
+            <w:tcW w:w="2266" w:type="dxa"/>
+            <w:shd w:val="clear" w:color="auto" w:fill="F2F2F2" w:themeFill="background1" w:themeFillShade="F2"/>
+          </w:tcPr>
+          <w:p>
+            <w:pPr>
+              <w:rPr>
+                <w:rFonts w:ascii="Open Sans" w:hAnsi="Open Sans" w:cs="Open Sans"/>
+                <w:i/>
+                <w:iCs/>
+                <w:sz w:val="18"/>
+                <w:szCs w:val="18"/>
+                <w:lang w:val="en-US"/>
+              </w:rPr>
+            </w:pPr>
+            <w:r>
+              <w:rPr>
+                <w:rFonts w:ascii="Open Sans" w:hAnsi="Open Sans" w:cs="Open Sans"/>
+                <w:i/>
+                <w:iCs/>
+                <w:sz w:val="18"/>
+                <w:szCs w:val="18"/>
+                <w:lang w:val="en-US"/>
+              </w:rPr>
+              <w:t>The text explains the observations in detail and correctly, but this causes the main point to be lost.</w:t>
+            </w:r>
+          </w:p>
+        </w:tc>
+        <w:tc>
+          <w:tcPr>
+            <w:tcW w:w="2268" w:type="dxa"/>
+            <w:shd w:val="clear" w:color="auto" w:fill="F2F2F2" w:themeFill="background1" w:themeFillShade="F2"/>
+          </w:tcPr>
+          <w:p>
+            <w:pPr>
+              <w:rPr>
+                <w:rFonts w:ascii="Open Sans" w:hAnsi="Open Sans" w:cs="Open Sans"/>
+                <w:i/>
+                <w:iCs/>
+                <w:sz w:val="18"/>
+                <w:szCs w:val="18"/>
+                <w:lang w:val="en-US"/>
+              </w:rPr>
+            </w:pPr>
+            <w:r>
+              <w:rPr>
+                <w:rFonts w:ascii="Open Sans" w:hAnsi="Open Sans" w:cs="Open Sans"/>
+                <w:i/>
+                <w:iCs/>
+                <w:sz w:val="18"/>
+                <w:szCs w:val="18"/>
+                <w:lang w:val="en-US"/>
+              </w:rPr>
+              <w:t xml:space="preserve">The text explains the observations correctly and in sufficient detail while also remaining to the point. </w:t>
+            </w:r>
+          </w:p>
+        </w:tc>
+        <w:tc>
+          <w:tcPr>
+            <w:tcW w:w="1276" w:type="dxa"/>
+            <w:shd w:val="clear" w:color="auto" w:fill="FFF2CC" w:themeFill="accent4" w:themeFillTint="33"/>
+          </w:tcPr>
+          <w:p>
+            <w:pPr>
+              <w:rPr>
+                <w:rFonts w:ascii="Open Sans" w:hAnsi="Open Sans" w:cs="Open Sans"/>
                 <w:i/>
                 <w:iCs/>
                 <w:sz w:val="20"/>
@@ -6387,265 +6118,7 @@
                 <w:szCs w:val="20"/>
                 <w:lang w:val="en-US"/>
               </w:rPr>
-              <w:t>1-4]</w:t>
-            </w:r>
-          </w:p>
-        </w:tc>
-      </w:tr>
-      <w:tr>
-        <w:tc>
-          <w:tcPr>
-            <w:tcW w:w="2266" w:type="dxa"/>
-            <w:shd w:val="clear" w:color="auto" w:fill="F2F2F2" w:themeFill="background1" w:themeFillShade="F2"/>
-          </w:tcPr>
-          <w:p>
-            <w:pPr>
-              <w:rPr>
-                <w:rFonts w:ascii="Open Sans" w:hAnsi="Open Sans" w:cs="Open Sans"/>
-                <w:i/>
-                <w:iCs/>
-                <w:sz w:val="18"/>
-                <w:szCs w:val="18"/>
-                <w:lang w:val="en-US"/>
-              </w:rPr>
-            </w:pPr>
-            <w:r>
-              <w:rPr>
-                <w:rFonts w:ascii="Open Sans" w:hAnsi="Open Sans" w:cs="Open Sans"/>
-                <w:i/>
-                <w:iCs/>
-                <w:sz w:val="18"/>
-                <w:szCs w:val="18"/>
-                <w:lang w:val="en-US"/>
-              </w:rPr>
-              <w:t xml:space="preserve">The text </w:t>
-            </w:r>
-            <w:r>
-              <w:rPr>
-                <w:rFonts w:ascii="Open Sans" w:hAnsi="Open Sans" w:cs="Open Sans"/>
-                <w:i/>
-                <w:iCs/>
-                <w:sz w:val="18"/>
-                <w:szCs w:val="18"/>
-                <w:lang w:val="en-US"/>
-              </w:rPr>
-              <w:t>provides some explanations but many relevant observations in figures/tables are left unexplained.</w:t>
-            </w:r>
-          </w:p>
-        </w:tc>
-        <w:tc>
-          <w:tcPr>
-            <w:tcW w:w="2267" w:type="dxa"/>
-            <w:shd w:val="clear" w:color="auto" w:fill="F2F2F2" w:themeFill="background1" w:themeFillShade="F2"/>
-          </w:tcPr>
-          <w:p>
-            <w:pPr>
-              <w:rPr>
-                <w:rFonts w:ascii="Open Sans" w:hAnsi="Open Sans" w:cs="Open Sans"/>
-                <w:i/>
-                <w:iCs/>
-                <w:sz w:val="18"/>
-                <w:szCs w:val="18"/>
-                <w:lang w:val="en-US"/>
-              </w:rPr>
-            </w:pPr>
-            <w:r>
-              <w:rPr>
-                <w:rFonts w:ascii="Open Sans" w:hAnsi="Open Sans" w:cs="Open Sans"/>
-                <w:i/>
-                <w:iCs/>
-                <w:sz w:val="18"/>
-                <w:szCs w:val="18"/>
-                <w:lang w:val="en-US"/>
-              </w:rPr>
-              <w:t xml:space="preserve">The text mostly explains the </w:t>
-            </w:r>
-            <w:r>
-              <w:rPr>
-                <w:rFonts w:ascii="Open Sans" w:hAnsi="Open Sans" w:cs="Open Sans"/>
-                <w:i/>
-                <w:iCs/>
-                <w:sz w:val="18"/>
-                <w:szCs w:val="18"/>
-                <w:lang w:val="en-US"/>
-              </w:rPr>
-              <w:t>observations but</w:t>
-            </w:r>
-            <w:r>
-              <w:rPr>
-                <w:rFonts w:ascii="Open Sans" w:hAnsi="Open Sans" w:cs="Open Sans"/>
-                <w:i/>
-                <w:iCs/>
-                <w:sz w:val="18"/>
-                <w:szCs w:val="18"/>
-                <w:lang w:val="en-US"/>
-              </w:rPr>
-              <w:t xml:space="preserve"> is </w:t>
-            </w:r>
-            <w:r>
-              <w:rPr>
-                <w:rFonts w:ascii="Open Sans" w:hAnsi="Open Sans" w:cs="Open Sans"/>
-                <w:i/>
-                <w:iCs/>
-                <w:sz w:val="18"/>
-                <w:szCs w:val="18"/>
-                <w:lang w:val="en-US"/>
-              </w:rPr>
-              <w:t xml:space="preserve">at times </w:t>
-            </w:r>
-            <w:r>
-              <w:rPr>
-                <w:rFonts w:ascii="Open Sans" w:hAnsi="Open Sans" w:cs="Open Sans"/>
-                <w:i/>
-                <w:iCs/>
-                <w:sz w:val="18"/>
-                <w:szCs w:val="18"/>
-                <w:lang w:val="en-US"/>
-              </w:rPr>
-              <w:t>unclear or contradictory.</w:t>
-            </w:r>
-          </w:p>
-        </w:tc>
-        <w:tc>
-          <w:tcPr>
-            <w:tcW w:w="2266" w:type="dxa"/>
-            <w:shd w:val="clear" w:color="auto" w:fill="F2F2F2" w:themeFill="background1" w:themeFillShade="F2"/>
-          </w:tcPr>
-          <w:p>
-            <w:pPr>
-              <w:rPr>
-                <w:rFonts w:ascii="Open Sans" w:hAnsi="Open Sans" w:cs="Open Sans"/>
-                <w:i/>
-                <w:iCs/>
-                <w:sz w:val="18"/>
-                <w:szCs w:val="18"/>
-                <w:lang w:val="en-US"/>
-              </w:rPr>
-            </w:pPr>
-            <w:r>
-              <w:rPr>
-                <w:rFonts w:ascii="Open Sans" w:hAnsi="Open Sans" w:cs="Open Sans"/>
-                <w:i/>
-                <w:iCs/>
-                <w:sz w:val="18"/>
-                <w:szCs w:val="18"/>
-                <w:lang w:val="en-US"/>
-              </w:rPr>
-              <w:t>The text explains the observations in detail and correctly, but this causes the main point to be lost.</w:t>
-            </w:r>
-          </w:p>
-        </w:tc>
-        <w:tc>
-          <w:tcPr>
-            <w:tcW w:w="2268" w:type="dxa"/>
-            <w:shd w:val="clear" w:color="auto" w:fill="F2F2F2" w:themeFill="background1" w:themeFillShade="F2"/>
-          </w:tcPr>
-          <w:p>
-            <w:pPr>
-              <w:rPr>
-                <w:rFonts w:ascii="Open Sans" w:hAnsi="Open Sans" w:cs="Open Sans"/>
-                <w:i/>
-                <w:iCs/>
-                <w:sz w:val="18"/>
-                <w:szCs w:val="18"/>
-                <w:lang w:val="en-US"/>
-              </w:rPr>
-            </w:pPr>
-            <w:r>
-              <w:rPr>
-                <w:rFonts w:ascii="Open Sans" w:hAnsi="Open Sans" w:cs="Open Sans"/>
-                <w:i/>
-                <w:iCs/>
-                <w:sz w:val="18"/>
-                <w:szCs w:val="18"/>
-                <w:lang w:val="en-US"/>
-              </w:rPr>
-              <w:t xml:space="preserve">The text explains the </w:t>
-            </w:r>
-            <w:r>
-              <w:rPr>
-                <w:rFonts w:ascii="Open Sans" w:hAnsi="Open Sans" w:cs="Open Sans"/>
-                <w:i/>
-                <w:iCs/>
-                <w:sz w:val="18"/>
-                <w:szCs w:val="18"/>
-                <w:lang w:val="en-US"/>
-              </w:rPr>
-              <w:t xml:space="preserve">observations correctly and in sufficient detail while also remaining to the point. </w:t>
-            </w:r>
-          </w:p>
-        </w:tc>
-        <w:tc>
-          <w:tcPr>
-            <w:tcW w:w="1276" w:type="dxa"/>
-            <w:shd w:val="clear" w:color="auto" w:fill="FFF2CC" w:themeFill="accent4" w:themeFillTint="33"/>
-          </w:tcPr>
-          <w:p>
-            <w:pPr>
-              <w:rPr>
-                <w:rFonts w:ascii="Open Sans" w:hAnsi="Open Sans" w:cs="Open Sans"/>
-                <w:i/>
-                <w:iCs/>
-                <w:sz w:val="20"/>
-                <w:szCs w:val="20"/>
-                <w:lang w:val="en-US"/>
-              </w:rPr>
-            </w:pPr>
-            <w:r>
-              <w:rPr>
-                <w:rFonts w:ascii="Open Sans" w:hAnsi="Open Sans" w:cs="Open Sans"/>
-                <w:i/>
-                <w:iCs/>
-                <w:sz w:val="20"/>
-                <w:szCs w:val="20"/>
-                <w:lang w:val="en-US"/>
-              </w:rPr>
-              <w:t xml:space="preserve">[choose </w:t>
-            </w:r>
-          </w:p>
-          <w:p>
-            <w:pPr>
-              <w:rPr>
-                <w:rFonts w:ascii="Open Sans" w:hAnsi="Open Sans" w:cs="Open Sans"/>
-                <w:i/>
-                <w:iCs/>
-                <w:sz w:val="20"/>
-                <w:szCs w:val="20"/>
-                <w:lang w:val="en-US"/>
-              </w:rPr>
-            </w:pPr>
-            <w:r>
-              <w:rPr>
-                <w:rFonts w:ascii="Open Sans" w:hAnsi="Open Sans" w:cs="Open Sans"/>
-                <w:i/>
-                <w:iCs/>
-                <w:sz w:val="20"/>
-                <w:szCs w:val="20"/>
-                <w:lang w:val="en-US"/>
-              </w:rPr>
-              <w:t>1</w:t>
-            </w:r>
-            <w:r>
-              <w:rPr>
-                <w:rFonts w:ascii="Open Sans" w:hAnsi="Open Sans" w:cs="Open Sans"/>
-                <w:i/>
-                <w:iCs/>
-                <w:sz w:val="20"/>
-                <w:szCs w:val="20"/>
-                <w:lang w:val="en-US"/>
-              </w:rPr>
-              <w:t>-</w:t>
-            </w:r>
-            <w:r>
-              <w:rPr>
-                <w:rFonts w:ascii="Open Sans" w:hAnsi="Open Sans" w:cs="Open Sans"/>
-                <w:i/>
-                <w:iCs/>
-                <w:sz w:val="20"/>
-                <w:szCs w:val="20"/>
-                <w:lang w:val="en-US"/>
-              </w:rPr>
-              <w:t>4]</w:t>
+              <w:t>4</w:t>
             </w:r>
           </w:p>
         </w:tc>
@@ -6688,25 +6161,7 @@
           <w:szCs w:val="22"/>
           <w:lang w:val="en-US"/>
         </w:rPr>
-        <w:t xml:space="preserve">Based on the above, please assess </w:t>
-      </w:r>
-      <w:r>
-        <w:rPr>
-          <w:rFonts w:ascii="Open Sans" w:hAnsi="Open Sans" w:cs="Open Sans"/>
-          <w:sz w:val="22"/>
-          <w:szCs w:val="22"/>
-          <w:lang w:val="en-US"/>
-        </w:rPr>
-        <w:t>the quality of the visualizations and analyses in</w:t>
-      </w:r>
-      <w:r>
-        <w:rPr>
-          <w:rFonts w:ascii="Open Sans" w:hAnsi="Open Sans" w:cs="Open Sans"/>
-          <w:sz w:val="22"/>
-          <w:szCs w:val="22"/>
-          <w:lang w:val="en-US"/>
-        </w:rPr>
-        <w:t xml:space="preserve"> this report. Please write </w:t>
+        <w:t xml:space="preserve">Based on the above, please assess the quality of the visualizations and analyses in this report. Please write </w:t>
       </w:r>
       <w:r>
         <w:rPr>
@@ -6838,8 +6293,6 @@
               <w:shd w:val="clear" w:color="auto" w:fill="FFF2CC" w:themeFill="accent4" w:themeFillTint="33"/>
               <w:rPr>
                 <w:rFonts w:ascii="Open Sans" w:hAnsi="Open Sans" w:cs="Open Sans"/>
-                <w:i/>
-                <w:iCs/>
                 <w:sz w:val="22"/>
                 <w:szCs w:val="22"/>
                 <w:lang w:val="en-US"/>
@@ -6848,13 +6301,11 @@
             <w:r>
               <w:rPr>
                 <w:rFonts w:ascii="Open Sans" w:hAnsi="Open Sans" w:cs="Open Sans"/>
-                <w:i/>
-                <w:iCs/>
                 <w:sz w:val="22"/>
                 <w:szCs w:val="22"/>
                 <w:lang w:val="en-US"/>
               </w:rPr>
-              <w:t>Your feedback goes here.</w:t>
+              <w:t>Great images!</w:t>
             </w:r>
           </w:p>
           <w:p>
@@ -6867,50 +6318,91 @@
                 <w:lang w:val="en-US"/>
               </w:rPr>
             </w:pPr>
-          </w:p>
-          <w:p>
-            <w:pPr>
-              <w:shd w:val="clear" w:color="auto" w:fill="FFF2CC" w:themeFill="accent4" w:themeFillTint="33"/>
+            <w:r>
               <w:rPr>
                 <w:rFonts w:ascii="Open Sans" w:hAnsi="Open Sans" w:cs="Open Sans"/>
                 <w:sz w:val="22"/>
                 <w:szCs w:val="22"/>
                 <w:lang w:val="en-US"/>
               </w:rPr>
-            </w:pPr>
-          </w:p>
-          <w:p>
-            <w:pPr>
-              <w:shd w:val="clear" w:color="auto" w:fill="FFF2CC" w:themeFill="accent4" w:themeFillTint="33"/>
+              <w:t>In the results, i</w:t>
+            </w:r>
+            <w:r>
               <w:rPr>
                 <w:rFonts w:ascii="Open Sans" w:hAnsi="Open Sans" w:cs="Open Sans"/>
                 <w:sz w:val="22"/>
                 <w:szCs w:val="22"/>
                 <w:lang w:val="en-US"/>
               </w:rPr>
-            </w:pPr>
-          </w:p>
-          <w:p>
-            <w:pPr>
-              <w:shd w:val="clear" w:color="auto" w:fill="FFF2CC" w:themeFill="accent4" w:themeFillTint="33"/>
+              <w:t xml:space="preserve">t </w:t>
+            </w:r>
+            <w:r>
               <w:rPr>
                 <w:rFonts w:ascii="Open Sans" w:hAnsi="Open Sans" w:cs="Open Sans"/>
                 <w:sz w:val="22"/>
                 <w:szCs w:val="22"/>
                 <w:lang w:val="en-US"/>
               </w:rPr>
-            </w:pPr>
-          </w:p>
-          <w:p>
-            <w:pPr>
-              <w:shd w:val="clear" w:color="auto" w:fill="FFF2CC" w:themeFill="accent4" w:themeFillTint="33"/>
+              <w:t xml:space="preserve">is </w:t>
+            </w:r>
+            <w:r>
               <w:rPr>
                 <w:rFonts w:ascii="Open Sans" w:hAnsi="Open Sans" w:cs="Open Sans"/>
                 <w:sz w:val="22"/>
                 <w:szCs w:val="22"/>
                 <w:lang w:val="en-US"/>
               </w:rPr>
-            </w:pPr>
+              <w:t>difficult to spot the exact difference between the Left and Right imag</w:t>
+            </w:r>
+            <w:r>
+              <w:rPr>
+                <w:rFonts w:ascii="Open Sans" w:hAnsi="Open Sans" w:cs="Open Sans"/>
+                <w:sz w:val="22"/>
+                <w:szCs w:val="22"/>
+                <w:lang w:val="en-US"/>
+              </w:rPr>
+              <w:t>e. It looks like there are also cells that are stuck in the Right image (the two black cells at the top). It would be better if you used another screenshot where this is not the case – for better clarity.</w:t>
+            </w:r>
+          </w:p>
+          <w:p>
+            <w:pPr>
+              <w:shd w:val="clear" w:color="auto" w:fill="FFF2CC" w:themeFill="accent4" w:themeFillTint="33"/>
+              <w:rPr>
+                <w:rFonts w:ascii="Open Sans" w:hAnsi="Open Sans" w:cs="Open Sans"/>
+                <w:sz w:val="22"/>
+                <w:szCs w:val="22"/>
+                <w:lang w:val="en-US"/>
+              </w:rPr>
+            </w:pPr>
+            <w:r>
+              <w:rPr>
+                <w:rFonts w:ascii="Open Sans" w:hAnsi="Open Sans" w:cs="Open Sans"/>
+                <w:sz w:val="22"/>
+                <w:szCs w:val="22"/>
+                <w:lang w:val="en-US"/>
+              </w:rPr>
+              <w:t xml:space="preserve">I also noticed that the cells are always in the top left corner. Unless that is just by pure chance, you should consider seeding cells randomly. </w:t>
+            </w:r>
+          </w:p>
+          <w:p>
+            <w:pPr>
+              <w:shd w:val="clear" w:color="auto" w:fill="FFF2CC" w:themeFill="accent4" w:themeFillTint="33"/>
+              <w:rPr>
+                <w:rFonts w:ascii="Open Sans" w:hAnsi="Open Sans" w:cs="Open Sans"/>
+                <w:sz w:val="22"/>
+                <w:szCs w:val="22"/>
+                <w:lang w:val="en-US"/>
+              </w:rPr>
+            </w:pPr>
+            <w:r>
+              <w:rPr>
+                <w:rFonts w:ascii="Open Sans" w:hAnsi="Open Sans" w:cs="Open Sans"/>
+                <w:sz w:val="22"/>
+                <w:szCs w:val="22"/>
+                <w:lang w:val="en-US"/>
+              </w:rPr>
+              <w:t>Finally, I like that you explored other variations (40 cells, smaller spacing) and included the images, but you should put the images in the Results section (or in other experiments).</w:t>
+            </w:r>
           </w:p>
           <w:p>
             <w:pPr>
@@ -7003,18 +6495,7 @@
           <w:szCs w:val="22"/>
           <w:lang w:val="en-US"/>
         </w:rPr>
-        <w:t>Validity:</w:t>
-      </w:r>
-      <w:r>
-        <w:rPr>
-          <w:rFonts w:ascii="Open Sans" w:hAnsi="Open Sans" w:cs="Open Sans"/>
-          <w:b/>
-          <w:bCs/>
-          <w:sz w:val="22"/>
-          <w:szCs w:val="22"/>
-          <w:lang w:val="en-US"/>
-        </w:rPr>
-        <w:t xml:space="preserve"> </w:t>
+        <w:t xml:space="preserve">Validity: </w:t>
       </w:r>
       <w:r>
         <w:rPr>
@@ -7300,18 +6781,7 @@
                 <w:szCs w:val="18"/>
                 <w:lang w:val="en-US"/>
               </w:rPr>
-              <w:t xml:space="preserve">Most claims are supported by evidence, </w:t>
-            </w:r>
-            <w:r>
-              <w:rPr>
-                <w:rFonts w:ascii="Open Sans" w:hAnsi="Open Sans" w:cs="Open Sans"/>
-                <w:i/>
-                <w:iCs/>
-                <w:sz w:val="18"/>
-                <w:szCs w:val="18"/>
-                <w:lang w:val="en-US"/>
-              </w:rPr>
-              <w:t>any overclaiming is minor.</w:t>
+              <w:t>Most claims are supported by evidence, any overclaiming is minor.</w:t>
             </w:r>
           </w:p>
         </w:tc>
@@ -7426,18 +6896,7 @@
           <w:szCs w:val="22"/>
           <w:lang w:val="en-US"/>
         </w:rPr>
-        <w:t>Clarity</w:t>
-      </w:r>
-      <w:r>
-        <w:rPr>
-          <w:rFonts w:ascii="Open Sans" w:hAnsi="Open Sans" w:cs="Open Sans"/>
-          <w:b/>
-          <w:bCs/>
-          <w:sz w:val="22"/>
-          <w:szCs w:val="22"/>
-          <w:lang w:val="en-US"/>
-        </w:rPr>
-        <w:t xml:space="preserve">: </w:t>
+        <w:t xml:space="preserve">Clarity: </w:t>
       </w:r>
       <w:r>
         <w:rPr>
@@ -7700,18 +7159,7 @@
                 <w:szCs w:val="18"/>
                 <w:lang w:val="en-US"/>
               </w:rPr>
-              <w:t>The</w:t>
-            </w:r>
-            <w:r>
-              <w:rPr>
-                <w:rFonts w:ascii="Open Sans" w:hAnsi="Open Sans" w:cs="Open Sans"/>
-                <w:i/>
-                <w:iCs/>
-                <w:sz w:val="18"/>
-                <w:szCs w:val="18"/>
-                <w:lang w:val="en-US"/>
-              </w:rPr>
-              <w:t>re was no clear conclusion, just a description of results.</w:t>
+              <w:t>There was no clear conclusion, just a description of results.</w:t>
             </w:r>
           </w:p>
         </w:tc>
@@ -7820,18 +7268,7 @@
                 <w:szCs w:val="18"/>
                 <w:lang w:val="en-US"/>
               </w:rPr>
-              <w:t>The main conclusion was clearly highlighted</w:t>
-            </w:r>
-            <w:r>
-              <w:rPr>
-                <w:rFonts w:ascii="Open Sans" w:hAnsi="Open Sans" w:cs="Open Sans"/>
-                <w:i/>
-                <w:iCs/>
-                <w:sz w:val="18"/>
-                <w:szCs w:val="18"/>
-                <w:lang w:val="en-US"/>
-              </w:rPr>
-              <w:t xml:space="preserve"> and well explained.</w:t>
+              <w:t>The main conclusion was clearly highlighted and well explained.</w:t>
             </w:r>
           </w:p>
         </w:tc>
@@ -7925,7 +7362,6 @@
           <w:szCs w:val="22"/>
           <w:lang w:val="en-US"/>
         </w:rPr>
-        <w:lastRenderedPageBreak/>
         <w:t>In addition, please answer the following with Y/N:</w:t>
       </w:r>
     </w:p>
@@ -8285,25 +7721,7 @@
           <w:szCs w:val="22"/>
           <w:lang w:val="en-US"/>
         </w:rPr>
-        <w:t xml:space="preserve">Based on the above, assess how well the </w:t>
-      </w:r>
-      <w:r>
-        <w:rPr>
-          <w:rFonts w:ascii="Open Sans" w:hAnsi="Open Sans" w:cs="Open Sans"/>
-          <w:sz w:val="22"/>
-          <w:szCs w:val="22"/>
-          <w:lang w:val="en-US"/>
-        </w:rPr>
-        <w:t>report answered the research question</w:t>
-      </w:r>
-      <w:r>
-        <w:rPr>
-          <w:rFonts w:ascii="Open Sans" w:hAnsi="Open Sans" w:cs="Open Sans"/>
-          <w:sz w:val="22"/>
-          <w:szCs w:val="22"/>
-          <w:lang w:val="en-US"/>
-        </w:rPr>
-        <w:t xml:space="preserve">. Please write </w:t>
+        <w:t xml:space="preserve">Based on the above, assess how well the report answered the research question. Please write </w:t>
       </w:r>
       <w:r>
         <w:rPr>
@@ -8372,34 +7790,7 @@
           <w:szCs w:val="22"/>
           <w:lang w:val="en-US"/>
         </w:rPr>
-        <w:t xml:space="preserve"> of constructive feedback to help </w:t>
-      </w:r>
-      <w:r>
-        <w:rPr>
-          <w:rFonts w:ascii="Open Sans" w:hAnsi="Open Sans" w:cs="Open Sans"/>
-          <w:sz w:val="22"/>
-          <w:szCs w:val="22"/>
-          <w:lang w:val="en-US"/>
-        </w:rPr>
-        <w:t>the other team</w:t>
-      </w:r>
-      <w:r>
-        <w:rPr>
-          <w:rFonts w:ascii="Open Sans" w:hAnsi="Open Sans" w:cs="Open Sans"/>
-          <w:sz w:val="22"/>
-          <w:szCs w:val="22"/>
-          <w:lang w:val="en-US"/>
-        </w:rPr>
-        <w:t xml:space="preserve"> fix any issues and/or show explicitly which parts were done well. Be specific (</w:t>
-      </w:r>
-      <w:r>
-        <w:rPr>
-          <w:rFonts w:ascii="Open Sans" w:hAnsi="Open Sans" w:cs="Open Sans"/>
-          <w:sz w:val="22"/>
-          <w:szCs w:val="22"/>
-          <w:lang w:val="en-US"/>
-        </w:rPr>
-        <w:t xml:space="preserve">e.g. quote specific claims you disagree with, or specific figures that seem to contradict the conclusion, </w:t>
+        <w:t xml:space="preserve"> of constructive feedback to help the other team fix any issues and/or show explicitly which parts were done well. Be specific (e.g. quote specific claims you disagree with, or specific figures that seem to contradict the conclusion, </w:t>
       </w:r>
       <w:proofErr w:type="spellStart"/>
       <w:r>
@@ -8853,27 +8244,7 @@
                 <w:szCs w:val="18"/>
                 <w:lang w:val="en-US"/>
               </w:rPr>
-              <w:t xml:space="preserve">If any literature references are cited: </w:t>
-            </w:r>
-            <w:proofErr w:type="gramStart"/>
-            <w:r>
-              <w:rPr>
-                <w:rFonts w:ascii="Open Sans" w:hAnsi="Open Sans" w:cs="Open Sans"/>
-                <w:sz w:val="18"/>
-                <w:szCs w:val="18"/>
-                <w:lang w:val="en-US"/>
-              </w:rPr>
-              <w:t>do</w:t>
-            </w:r>
-            <w:proofErr w:type="gramEnd"/>
-            <w:r>
-              <w:rPr>
-                <w:rFonts w:ascii="Open Sans" w:hAnsi="Open Sans" w:cs="Open Sans"/>
-                <w:sz w:val="18"/>
-                <w:szCs w:val="18"/>
-                <w:lang w:val="en-US"/>
-              </w:rPr>
-              <w:t xml:space="preserve"> they seem relevant to the presented work? </w:t>
+              <w:t xml:space="preserve">If any literature references are cited: do they seem relevant to the presented work? </w:t>
             </w:r>
           </w:p>
         </w:tc>
@@ -9023,19 +8394,8 @@
                 <w:szCs w:val="18"/>
                 <w:lang w:val="en-US"/>
               </w:rPr>
-              <w:t xml:space="preserve">All the relevant parameters used, including the temperature T and boundary </w:t>
-            </w:r>
-            <w:proofErr w:type="gramStart"/>
-            <w:r>
-              <w:rPr>
-                <w:rFonts w:ascii="Open Sans" w:hAnsi="Open Sans" w:cs="Open Sans"/>
-                <w:sz w:val="18"/>
-                <w:szCs w:val="18"/>
-                <w:lang w:val="en-US"/>
-              </w:rPr>
-              <w:t>conditions</w:t>
-            </w:r>
-            <w:proofErr w:type="gramEnd"/>
+              <w:t>All the relevant parameters used, including the temperature T and boundary conditions</w:t>
+            </w:r>
           </w:p>
           <w:p>
             <w:pPr>
@@ -9081,6 +8441,7 @@
               <w:t xml:space="preserve"> given in a matrix, it should be clear which </w:t>
             </w:r>
             <w:proofErr w:type="spellStart"/>
+            <w:proofErr w:type="gramStart"/>
             <w:r>
               <w:rPr>
                 <w:rFonts w:ascii="Open Sans" w:hAnsi="Open Sans" w:cs="Open Sans"/>
@@ -9091,15 +8452,27 @@
               <w:t>celltypes</w:t>
             </w:r>
             <w:proofErr w:type="spellEnd"/>
-            <w:r>
-              <w:rPr>
-                <w:rFonts w:ascii="Open Sans" w:hAnsi="Open Sans" w:cs="Open Sans"/>
-                <w:sz w:val="18"/>
-                <w:szCs w:val="18"/>
-                <w:lang w:val="en-US"/>
-              </w:rPr>
-              <w:t xml:space="preserve"> are in the rows and columns;</w:t>
-            </w:r>
+            <w:proofErr w:type="gramEnd"/>
+            <w:r>
+              <w:rPr>
+                <w:rFonts w:ascii="Open Sans" w:hAnsi="Open Sans" w:cs="Open Sans"/>
+                <w:sz w:val="18"/>
+                <w:szCs w:val="18"/>
+                <w:lang w:val="en-US"/>
+              </w:rPr>
+              <w:t xml:space="preserve"> are in the rows and </w:t>
+            </w:r>
+            <w:proofErr w:type="gramStart"/>
+            <w:r>
+              <w:rPr>
+                <w:rFonts w:ascii="Open Sans" w:hAnsi="Open Sans" w:cs="Open Sans"/>
+                <w:sz w:val="18"/>
+                <w:szCs w:val="18"/>
+                <w:lang w:val="en-US"/>
+              </w:rPr>
+              <w:t>columns;</w:t>
+            </w:r>
+            <w:proofErr w:type="gramEnd"/>
           </w:p>
           <w:p>
             <w:pPr>
@@ -9314,7 +8687,6 @@
           <w:szCs w:val="22"/>
           <w:lang w:val="en-US"/>
         </w:rPr>
-        <w:lastRenderedPageBreak/>
         <w:t xml:space="preserve">Group assessment and feedback: </w:t>
       </w:r>
       <w:r>
@@ -9324,25 +8696,7 @@
           <w:szCs w:val="22"/>
           <w:lang w:val="en-US"/>
         </w:rPr>
-        <w:t xml:space="preserve">Based on the above, assess </w:t>
-      </w:r>
-      <w:r>
-        <w:rPr>
-          <w:rFonts w:ascii="Open Sans" w:hAnsi="Open Sans" w:cs="Open Sans"/>
-          <w:sz w:val="22"/>
-          <w:szCs w:val="22"/>
-          <w:lang w:val="en-US"/>
-        </w:rPr>
-        <w:t>how the report can be improved</w:t>
-      </w:r>
-      <w:r>
-        <w:rPr>
-          <w:rFonts w:ascii="Open Sans" w:hAnsi="Open Sans" w:cs="Open Sans"/>
-          <w:sz w:val="22"/>
-          <w:szCs w:val="22"/>
-          <w:lang w:val="en-US"/>
-        </w:rPr>
-        <w:t xml:space="preserve">. Please write </w:t>
+        <w:t xml:space="preserve">Based on the above, assess how the report can be improved. Please write </w:t>
       </w:r>
       <w:r>
         <w:rPr>
@@ -9411,43 +8765,7 @@
           <w:szCs w:val="22"/>
           <w:lang w:val="en-US"/>
         </w:rPr>
-        <w:t xml:space="preserve"> of constructive feedback to help the other team fix any </w:t>
-      </w:r>
-      <w:r>
-        <w:rPr>
-          <w:rFonts w:ascii="Open Sans" w:hAnsi="Open Sans" w:cs="Open Sans"/>
-          <w:sz w:val="22"/>
-          <w:szCs w:val="22"/>
-          <w:lang w:val="en-US"/>
-        </w:rPr>
-        <w:t>unclear sections</w:t>
-      </w:r>
-      <w:r>
-        <w:rPr>
-          <w:rFonts w:ascii="Open Sans" w:hAnsi="Open Sans" w:cs="Open Sans"/>
-          <w:sz w:val="22"/>
-          <w:szCs w:val="22"/>
-          <w:lang w:val="en-US"/>
-        </w:rPr>
-        <w:t xml:space="preserve"> and/or show explicitly which parts were done well. Be specific (e.g. quote specific </w:t>
-      </w:r>
-      <w:r>
-        <w:rPr>
-          <w:rFonts w:ascii="Open Sans" w:hAnsi="Open Sans" w:cs="Open Sans"/>
-          <w:sz w:val="22"/>
-          <w:szCs w:val="22"/>
-          <w:lang w:val="en-US"/>
-        </w:rPr>
-        <w:t>parts where you get confused and explain what you find confusing</w:t>
-      </w:r>
-      <w:r>
-        <w:rPr>
-          <w:rFonts w:ascii="Open Sans" w:hAnsi="Open Sans" w:cs="Open Sans"/>
-          <w:sz w:val="22"/>
-          <w:szCs w:val="22"/>
-          <w:lang w:val="en-US"/>
-        </w:rPr>
-        <w:t xml:space="preserve">, </w:t>
+        <w:t xml:space="preserve"> of constructive feedback to help the other team fix any unclear sections and/or show explicitly which parts were done well. Be specific (e.g. quote specific parts where you get confused and explain what you find confusing, </w:t>
       </w:r>
       <w:proofErr w:type="spellStart"/>
       <w:r>
@@ -9904,18 +9222,7 @@
                 <w:szCs w:val="18"/>
                 <w:lang w:val="en-US"/>
               </w:rPr>
-              <w:t>There are additional experiments answering specific questions, but their relation to the main research question is unclear.</w:t>
-            </w:r>
-            <w:r>
-              <w:rPr>
-                <w:rFonts w:ascii="Open Sans" w:hAnsi="Open Sans" w:cs="Open Sans"/>
-                <w:i/>
-                <w:iCs/>
-                <w:sz w:val="18"/>
-                <w:szCs w:val="18"/>
-                <w:lang w:val="en-US"/>
-              </w:rPr>
-              <w:t xml:space="preserve"> </w:t>
+              <w:t xml:space="preserve">There are additional experiments answering specific questions, but their relation to the main research question is unclear. </w:t>
             </w:r>
           </w:p>
         </w:tc>
@@ -9944,18 +9251,7 @@
                 <w:szCs w:val="18"/>
                 <w:lang w:val="en-US"/>
               </w:rPr>
-              <w:t xml:space="preserve">There are additional </w:t>
-            </w:r>
-            <w:r>
-              <w:rPr>
-                <w:rFonts w:ascii="Open Sans" w:hAnsi="Open Sans" w:cs="Open Sans"/>
-                <w:i/>
-                <w:iCs/>
-                <w:sz w:val="18"/>
-                <w:szCs w:val="18"/>
-                <w:lang w:val="en-US"/>
-              </w:rPr>
-              <w:t>experiments that allow a somewhat better answer to the research question.</w:t>
+              <w:t>There are additional experiments that allow a somewhat better answer to the research question.</w:t>
             </w:r>
           </w:p>
         </w:tc>
@@ -10098,40 +9394,7 @@
                 <w:szCs w:val="18"/>
                 <w:lang w:val="en-US"/>
               </w:rPr>
-              <w:t xml:space="preserve">Additional experiments are </w:t>
-            </w:r>
-            <w:r>
-              <w:rPr>
-                <w:rFonts w:ascii="Open Sans" w:hAnsi="Open Sans" w:cs="Open Sans"/>
-                <w:i/>
-                <w:iCs/>
-                <w:sz w:val="18"/>
-                <w:szCs w:val="18"/>
-                <w:lang w:val="en-US"/>
-              </w:rPr>
-              <w:t>mostly</w:t>
-            </w:r>
-            <w:r>
-              <w:rPr>
-                <w:rFonts w:ascii="Open Sans" w:hAnsi="Open Sans" w:cs="Open Sans"/>
-                <w:i/>
-                <w:iCs/>
-                <w:sz w:val="18"/>
-                <w:szCs w:val="18"/>
-                <w:lang w:val="en-US"/>
-              </w:rPr>
-              <w:t xml:space="preserve"> well-designed</w:t>
-            </w:r>
-            <w:r>
-              <w:rPr>
-                <w:rFonts w:ascii="Open Sans" w:hAnsi="Open Sans" w:cs="Open Sans"/>
-                <w:i/>
-                <w:iCs/>
-                <w:sz w:val="18"/>
-                <w:szCs w:val="18"/>
-                <w:lang w:val="en-US"/>
-              </w:rPr>
-              <w:t>; with some minor flaws.</w:t>
+              <w:t>Additional experiments are mostly well-designed; with some minor flaws.</w:t>
             </w:r>
           </w:p>
         </w:tc>
@@ -10305,31 +9568,7 @@
                 <w:szCs w:val="18"/>
                 <w:lang w:val="en-US"/>
               </w:rPr>
-              <w:t xml:space="preserve">Additional experiments are not </w:t>
-            </w:r>
-            <w:proofErr w:type="gramStart"/>
-            <w:r>
-              <w:rPr>
-                <w:rFonts w:ascii="Open Sans" w:hAnsi="Open Sans" w:cs="Open Sans"/>
-                <w:i/>
-                <w:iCs/>
-                <w:sz w:val="18"/>
-                <w:szCs w:val="18"/>
-                <w:lang w:val="en-US"/>
-              </w:rPr>
-              <w:t>analyzed</w:t>
-            </w:r>
-            <w:proofErr w:type="gramEnd"/>
-            <w:r>
-              <w:rPr>
-                <w:rFonts w:ascii="Open Sans" w:hAnsi="Open Sans" w:cs="Open Sans"/>
-                <w:i/>
-                <w:iCs/>
-                <w:sz w:val="18"/>
-                <w:szCs w:val="18"/>
-                <w:lang w:val="en-US"/>
-              </w:rPr>
-              <w:t xml:space="preserve"> or the analysis is flawed.</w:t>
+              <w:t>Additional experiments are not analyzed or the analysis is flawed.</w:t>
             </w:r>
           </w:p>
         </w:tc>
@@ -10358,18 +9597,7 @@
                 <w:szCs w:val="18"/>
                 <w:lang w:val="en-US"/>
               </w:rPr>
-              <w:t xml:space="preserve">Additional experiments are analyzed </w:t>
-            </w:r>
-            <w:r>
-              <w:rPr>
-                <w:rFonts w:ascii="Open Sans" w:hAnsi="Open Sans" w:cs="Open Sans"/>
-                <w:i/>
-                <w:iCs/>
-                <w:sz w:val="18"/>
-                <w:szCs w:val="18"/>
-                <w:lang w:val="en-US"/>
-              </w:rPr>
-              <w:t>in a mostly sensible manner, with only minor flaws.</w:t>
+              <w:t>Additional experiments are analyzed in a mostly sensible manner, with only minor flaws.</w:t>
             </w:r>
           </w:p>
         </w:tc>
@@ -10398,40 +9626,7 @@
                 <w:szCs w:val="18"/>
                 <w:lang w:val="en-US"/>
               </w:rPr>
-              <w:t xml:space="preserve">Additional experiments are analyzed in </w:t>
-            </w:r>
-            <w:r>
-              <w:rPr>
-                <w:rFonts w:ascii="Open Sans" w:hAnsi="Open Sans" w:cs="Open Sans"/>
-                <w:i/>
-                <w:iCs/>
-                <w:sz w:val="18"/>
-                <w:szCs w:val="18"/>
-                <w:lang w:val="en-US"/>
-              </w:rPr>
-              <w:t>a</w:t>
-            </w:r>
-            <w:r>
-              <w:rPr>
-                <w:rFonts w:ascii="Open Sans" w:hAnsi="Open Sans" w:cs="Open Sans"/>
-                <w:i/>
-                <w:iCs/>
-                <w:sz w:val="18"/>
-                <w:szCs w:val="18"/>
-                <w:lang w:val="en-US"/>
-              </w:rPr>
-              <w:t xml:space="preserve"> sensible manner</w:t>
-            </w:r>
-            <w:r>
-              <w:rPr>
-                <w:rFonts w:ascii="Open Sans" w:hAnsi="Open Sans" w:cs="Open Sans"/>
-                <w:i/>
-                <w:iCs/>
-                <w:sz w:val="18"/>
-                <w:szCs w:val="18"/>
-                <w:lang w:val="en-US"/>
-              </w:rPr>
-              <w:t>.</w:t>
+              <w:t>Additional experiments are analyzed in a sensible manner.</w:t>
             </w:r>
           </w:p>
         </w:tc>
@@ -10460,18 +9655,7 @@
                 <w:szCs w:val="18"/>
                 <w:lang w:val="en-US"/>
               </w:rPr>
-              <w:t xml:space="preserve">Additional experiments are analyzed </w:t>
-            </w:r>
-            <w:r>
-              <w:rPr>
-                <w:rFonts w:ascii="Open Sans" w:hAnsi="Open Sans" w:cs="Open Sans"/>
-                <w:i/>
-                <w:iCs/>
-                <w:sz w:val="18"/>
-                <w:szCs w:val="18"/>
-                <w:lang w:val="en-US"/>
-              </w:rPr>
-              <w:t>thoroughly.</w:t>
+              <w:t>Additional experiments are analyzed thoroughly.</w:t>
             </w:r>
           </w:p>
         </w:tc>
@@ -10583,40 +9767,7 @@
                 <w:szCs w:val="18"/>
                 <w:lang w:val="en-US"/>
               </w:rPr>
-              <w:t xml:space="preserve">Conclusions of additional experiments are </w:t>
-            </w:r>
-            <w:r>
-              <w:rPr>
-                <w:rFonts w:ascii="Open Sans" w:hAnsi="Open Sans" w:cs="Open Sans"/>
-                <w:i/>
-                <w:iCs/>
-                <w:sz w:val="18"/>
-                <w:szCs w:val="18"/>
-                <w:lang w:val="en-US"/>
-              </w:rPr>
-              <w:t>mostly</w:t>
-            </w:r>
-            <w:r>
-              <w:rPr>
-                <w:rFonts w:ascii="Open Sans" w:hAnsi="Open Sans" w:cs="Open Sans"/>
-                <w:i/>
-                <w:iCs/>
-                <w:sz w:val="18"/>
-                <w:szCs w:val="18"/>
-                <w:lang w:val="en-US"/>
-              </w:rPr>
-              <w:t xml:space="preserve"> supported by the data</w:t>
-            </w:r>
-            <w:r>
-              <w:rPr>
-                <w:rFonts w:ascii="Open Sans" w:hAnsi="Open Sans" w:cs="Open Sans"/>
-                <w:i/>
-                <w:iCs/>
-                <w:sz w:val="18"/>
-                <w:szCs w:val="18"/>
-                <w:lang w:val="en-US"/>
-              </w:rPr>
-              <w:t>, with minor problems.</w:t>
+              <w:t>Conclusions of additional experiments are mostly supported by the data, with minor problems.</w:t>
             </w:r>
           </w:p>
         </w:tc>
@@ -10645,18 +9796,7 @@
                 <w:szCs w:val="18"/>
                 <w:lang w:val="en-US"/>
               </w:rPr>
-              <w:t>Conclusions of additional experiments are supported by the data</w:t>
-            </w:r>
-            <w:r>
-              <w:rPr>
-                <w:rFonts w:ascii="Open Sans" w:hAnsi="Open Sans" w:cs="Open Sans"/>
-                <w:i/>
-                <w:iCs/>
-                <w:sz w:val="18"/>
-                <w:szCs w:val="18"/>
-                <w:lang w:val="en-US"/>
-              </w:rPr>
-              <w:t>.</w:t>
+              <w:t>Conclusions of additional experiments are supported by the data.</w:t>
             </w:r>
           </w:p>
         </w:tc>
@@ -10685,18 +9825,7 @@
                 <w:szCs w:val="18"/>
                 <w:lang w:val="en-US"/>
               </w:rPr>
-              <w:t>Conclusions of additional experiments are supported by the data</w:t>
-            </w:r>
-            <w:r>
-              <w:rPr>
-                <w:rFonts w:ascii="Open Sans" w:hAnsi="Open Sans" w:cs="Open Sans"/>
-                <w:i/>
-                <w:iCs/>
-                <w:sz w:val="18"/>
-                <w:szCs w:val="18"/>
-                <w:lang w:val="en-US"/>
-              </w:rPr>
-              <w:t xml:space="preserve"> and well-explained.</w:t>
+              <w:t>Conclusions of additional experiments are supported by the data and well-explained.</w:t>
             </w:r>
           </w:p>
         </w:tc>
@@ -10791,25 +9920,7 @@
           <w:szCs w:val="22"/>
           <w:lang w:val="en-US"/>
         </w:rPr>
-        <w:t xml:space="preserve">Based on the above, please </w:t>
-      </w:r>
-      <w:r>
-        <w:rPr>
-          <w:rFonts w:ascii="Open Sans" w:hAnsi="Open Sans" w:cs="Open Sans"/>
-          <w:sz w:val="22"/>
-          <w:szCs w:val="22"/>
-          <w:lang w:val="en-US"/>
-        </w:rPr>
-        <w:t>offer suggestions to improve any additional experiments that were performed (if there were none, you can leave this empty).</w:t>
-      </w:r>
-      <w:r>
-        <w:rPr>
-          <w:rFonts w:ascii="Open Sans" w:hAnsi="Open Sans" w:cs="Open Sans"/>
-          <w:sz w:val="22"/>
-          <w:szCs w:val="22"/>
-          <w:lang w:val="en-US"/>
-        </w:rPr>
-        <w:t xml:space="preserve"> </w:t>
+        <w:t xml:space="preserve">Based on the above, please offer suggestions to improve any additional experiments that were performed (if there were none, you can leave this empty). </w:t>
       </w:r>
     </w:p>
     <w:p>
@@ -10944,7 +10055,7 @@
 </file>
 
 <file path=word/numbering.xml><?xml version="1.0" encoding="utf-8"?>
-<w:numbering xmlns:wpc="http://schemas.microsoft.com/office/word/2010/wordprocessingCanvas" xmlns:cx="http://schemas.microsoft.com/office/drawing/2014/chartex" xmlns:cx1="http://schemas.microsoft.com/office/drawing/2015/9/8/chartex" xmlns:cx2="http://schemas.microsoft.com/office/drawing/2015/10/21/chartex" xmlns:cx3="http://schemas.microsoft.com/office/drawing/2016/5/9/chartex" xmlns:cx4="http://schemas.microsoft.com/office/drawing/2016/5/10/chartex" xmlns:cx5="http://schemas.microsoft.com/office/drawing/2016/5/11/chartex" xmlns:cx6="http://schemas.microsoft.com/office/drawing/2016/5/12/chartex" xmlns:cx7="http://schemas.microsoft.com/office/drawing/2016/5/13/chartex" xmlns:cx8="http://schemas.microsoft.com/office/drawing/2016/5/14/chartex" xmlns:mc="http://schemas.openxmlformats.org/markup-compatibility/2006" xmlns:aink="http://schemas.microsoft.com/office/drawing/2016/ink" xmlns:am3d="http://schemas.microsoft.com/office/drawing/2017/model3d" xmlns:o="urn:schemas-microsoft-com:office:office" xmlns:oel="http://schemas.microsoft.com/office/2019/extlst" xmlns:r="http://schemas.openxmlformats.org/officeDocument/2006/relationships" xmlns:m="http://schemas.openxmlformats.org/officeDocument/2006/math" xmlns:v="urn:schemas-microsoft-com:vml" xmlns:wp14="http://schemas.microsoft.com/office/word/2010/wordprocessingDrawing" xmlns:wp="http://schemas.openxmlformats.org/drawingml/2006/wordprocessingDrawing" xmlns:w10="urn:schemas-microsoft-com:office:word" xmlns:w="http://schemas.openxmlformats.org/wordprocessingml/2006/main" xmlns:w14="http://schemas.microsoft.com/office/word/2010/wordml" xmlns:w15="http://schemas.microsoft.com/office/word/2012/wordml" xmlns:w16cex="http://schemas.microsoft.com/office/word/2018/wordml/cex" xmlns:w16cid="http://schemas.microsoft.com/office/word/2016/wordml/cid" xmlns:w16="http://schemas.microsoft.com/office/word/2018/wordml" xmlns:w16sdtdh="http://schemas.microsoft.com/office/word/2020/wordml/sdtdatahash" xmlns:w16se="http://schemas.microsoft.com/office/word/2015/wordml/symex" xmlns:wpg="http://schemas.microsoft.com/office/word/2010/wordprocessingGroup" xmlns:wpi="http://schemas.microsoft.com/office/word/2010/wordprocessingInk" xmlns:wne="http://schemas.microsoft.com/office/word/2006/wordml" xmlns:wps="http://schemas.microsoft.com/office/word/2010/wordprocessingShape" mc:Ignorable="w14 w15 w16se w16cid w16 w16cex w16sdtdh wp14">
+<w:numbering xmlns:wpc="http://schemas.microsoft.com/office/word/2010/wordprocessingCanvas" xmlns:cx="http://schemas.microsoft.com/office/drawing/2014/chartex" xmlns:cx1="http://schemas.microsoft.com/office/drawing/2015/9/8/chartex" xmlns:cx2="http://schemas.microsoft.com/office/drawing/2015/10/21/chartex" xmlns:cx3="http://schemas.microsoft.com/office/drawing/2016/5/9/chartex" xmlns:cx4="http://schemas.microsoft.com/office/drawing/2016/5/10/chartex" xmlns:cx5="http://schemas.microsoft.com/office/drawing/2016/5/11/chartex" xmlns:cx6="http://schemas.microsoft.com/office/drawing/2016/5/12/chartex" xmlns:cx7="http://schemas.microsoft.com/office/drawing/2016/5/13/chartex" xmlns:cx8="http://schemas.microsoft.com/office/drawing/2016/5/14/chartex" xmlns:mc="http://schemas.openxmlformats.org/markup-compatibility/2006" xmlns:aink="http://schemas.microsoft.com/office/drawing/2016/ink" xmlns:am3d="http://schemas.microsoft.com/office/drawing/2017/model3d" xmlns:o="urn:schemas-microsoft-com:office:office" xmlns:oel="http://schemas.microsoft.com/office/2019/extlst" xmlns:r="http://schemas.openxmlformats.org/officeDocument/2006/relationships" xmlns:m="http://schemas.openxmlformats.org/officeDocument/2006/math" xmlns:v="urn:schemas-microsoft-com:vml" xmlns:wp14="http://schemas.microsoft.com/office/word/2010/wordprocessingDrawing" xmlns:wp="http://schemas.openxmlformats.org/drawingml/2006/wordprocessingDrawing" xmlns:w10="urn:schemas-microsoft-com:office:word" xmlns:w="http://schemas.openxmlformats.org/wordprocessingml/2006/main" xmlns:w14="http://schemas.microsoft.com/office/word/2010/wordml" xmlns:w15="http://schemas.microsoft.com/office/word/2012/wordml" xmlns:w16cex="http://schemas.microsoft.com/office/word/2018/wordml/cex" xmlns:w16cid="http://schemas.microsoft.com/office/word/2016/wordml/cid" xmlns:w16="http://schemas.microsoft.com/office/word/2018/wordml" xmlns:w16du="http://schemas.microsoft.com/office/word/2023/wordml/word16du" xmlns:w16sdtdh="http://schemas.microsoft.com/office/word/2020/wordml/sdtdatahash" xmlns:w16sdtfl="http://schemas.microsoft.com/office/word/2024/wordml/sdtformatlock" xmlns:w16se="http://schemas.microsoft.com/office/word/2015/wordml/symex" xmlns:wpg="http://schemas.microsoft.com/office/word/2010/wordprocessingGroup" xmlns:wpi="http://schemas.microsoft.com/office/word/2010/wordprocessingInk" xmlns:wne="http://schemas.microsoft.com/office/word/2006/wordml" xmlns:wps="http://schemas.microsoft.com/office/word/2010/wordprocessingShape" mc:Ignorable="w14 w15 w16se w16cid w16 w16cex w16sdtdh w16sdtfl w16du wp14">
   <w:abstractNum w:abstractNumId="0" w15:restartNumberingAfterBreak="0">
     <w:nsid w:val="27715494"/>
     <w:multiLevelType w:val="hybridMultilevel"/>
@@ -11785,14 +10896,14 @@
 </file>
 
 <file path=word/styles.xml><?xml version="1.0" encoding="utf-8"?>
-<w:styles xmlns:mc="http://schemas.openxmlformats.org/markup-compatibility/2006" xmlns:r="http://schemas.openxmlformats.org/officeDocument/2006/relationships" xmlns:w="http://schemas.openxmlformats.org/wordprocessingml/2006/main" xmlns:w14="http://schemas.microsoft.com/office/word/2010/wordml" xmlns:w15="http://schemas.microsoft.com/office/word/2012/wordml" xmlns:w16cex="http://schemas.microsoft.com/office/word/2018/wordml/cex" xmlns:w16cid="http://schemas.microsoft.com/office/word/2016/wordml/cid" xmlns:w16="http://schemas.microsoft.com/office/word/2018/wordml" xmlns:w16sdtdh="http://schemas.microsoft.com/office/word/2020/wordml/sdtdatahash" xmlns:w16se="http://schemas.microsoft.com/office/word/2015/wordml/symex" mc:Ignorable="w14 w15 w16se w16cid w16 w16cex w16sdtdh">
+<w:styles xmlns:mc="http://schemas.openxmlformats.org/markup-compatibility/2006" xmlns:r="http://schemas.openxmlformats.org/officeDocument/2006/relationships" xmlns:w="http://schemas.openxmlformats.org/wordprocessingml/2006/main" xmlns:w14="http://schemas.microsoft.com/office/word/2010/wordml" xmlns:w15="http://schemas.microsoft.com/office/word/2012/wordml" xmlns:w16cex="http://schemas.microsoft.com/office/word/2018/wordml/cex" xmlns:w16cid="http://schemas.microsoft.com/office/word/2016/wordml/cid" xmlns:w16="http://schemas.microsoft.com/office/word/2018/wordml" xmlns:w16du="http://schemas.microsoft.com/office/word/2023/wordml/word16du" xmlns:w16sdtdh="http://schemas.microsoft.com/office/word/2020/wordml/sdtdatahash" xmlns:w16sdtfl="http://schemas.microsoft.com/office/word/2024/wordml/sdtformatlock" xmlns:w16se="http://schemas.microsoft.com/office/word/2015/wordml/symex" mc:Ignorable="w14 w15 w16se w16cid w16 w16cex w16sdtdh w16sdtfl w16du">
   <w:docDefaults>
     <w:rPrDefault>
       <w:rPr>
         <w:rFonts w:asciiTheme="minorHAnsi" w:eastAsiaTheme="minorHAnsi" w:hAnsiTheme="minorHAnsi" w:cstheme="minorBidi"/>
         <w:sz w:val="24"/>
         <w:szCs w:val="24"/>
-        <w:lang w:val="en-NL" w:eastAsia="en-US" w:bidi="ar-SA"/>
+        <w:lang w:eastAsia="en-US" w:bidi="ar-SA"/>
       </w:rPr>
     </w:rPrDefault>
     <w:pPrDefault/>

</xml_diff>

<commit_message>
A done, possible revision needed
</commit_message>
<xml_diff>
--- a/Assignment1/1B/Feedbacks/Peer feedback form 4.docx
+++ b/Assignment1/1B/Feedbacks/Peer feedback form 4.docx
@@ -150,7 +150,7 @@
                 <w:szCs w:val="22"/>
                 <w:lang w:val="en-US"/>
               </w:rPr>
-              <w:t>16</w:t>
+              <w:t>4</w:t>
             </w:r>
           </w:p>
         </w:tc>
@@ -802,8 +802,7 @@
             <w:pPr>
               <w:rPr>
                 <w:rFonts w:ascii="Open Sans" w:hAnsi="Open Sans" w:cs="Open Sans"/>
-                <w:i/>
-                <w:iCs/>
+                <w:b/>
                 <w:sz w:val="20"/>
                 <w:szCs w:val="20"/>
                 <w:lang w:val="en-US"/>
@@ -812,36 +811,12 @@
             <w:r>
               <w:rPr>
                 <w:rFonts w:ascii="Open Sans" w:hAnsi="Open Sans" w:cs="Open Sans"/>
-                <w:i/>
-                <w:iCs/>
+                <w:b/>
                 <w:sz w:val="20"/>
                 <w:szCs w:val="20"/>
                 <w:lang w:val="en-US"/>
               </w:rPr>
-              <w:t xml:space="preserve">[choose </w:t>
-            </w:r>
-          </w:p>
-          <w:p>
-            <w:pPr>
-              <w:rPr>
-                <w:rFonts w:ascii="Open Sans" w:hAnsi="Open Sans" w:cs="Open Sans"/>
-                <w:b/>
-                <w:bCs/>
-                <w:sz w:val="20"/>
-                <w:szCs w:val="20"/>
-                <w:lang w:val="en-US"/>
-              </w:rPr>
-            </w:pPr>
-            <w:r>
-              <w:rPr>
-                <w:rFonts w:ascii="Open Sans" w:hAnsi="Open Sans" w:cs="Open Sans"/>
-                <w:i/>
-                <w:iCs/>
-                <w:sz w:val="20"/>
-                <w:szCs w:val="20"/>
-                <w:lang w:val="en-US"/>
-              </w:rPr>
-              <w:t>1-4]</w:t>
+              <w:t>4</w:t>
             </w:r>
           </w:p>
         </w:tc>
@@ -1545,8 +1520,8 @@
             <w:pPr>
               <w:rPr>
                 <w:rFonts w:ascii="Open Sans" w:hAnsi="Open Sans" w:cs="Open Sans"/>
-                <w:i/>
-                <w:iCs/>
+                <w:b/>
+                <w:bCs/>
                 <w:sz w:val="20"/>
                 <w:szCs w:val="20"/>
                 <w:lang w:val="en-US"/>
@@ -1555,38 +1530,13 @@
             <w:r>
               <w:rPr>
                 <w:rFonts w:ascii="Open Sans" w:hAnsi="Open Sans" w:cs="Open Sans"/>
-                <w:i/>
-                <w:iCs/>
+                <w:b/>
+                <w:bCs/>
                 <w:sz w:val="20"/>
                 <w:szCs w:val="20"/>
                 <w:lang w:val="en-US"/>
               </w:rPr>
-              <w:t xml:space="preserve">[choose </w:t>
-            </w:r>
-          </w:p>
-          <w:p>
-            <w:pPr>
-              <w:rPr>
-                <w:rFonts w:ascii="Open Sans" w:hAnsi="Open Sans" w:cs="Open Sans"/>
-                <w:b/>
-                <w:bCs/>
-                <w:i/>
-                <w:iCs/>
-                <w:sz w:val="20"/>
-                <w:szCs w:val="20"/>
-                <w:lang w:val="en-US"/>
-              </w:rPr>
-            </w:pPr>
-            <w:r>
-              <w:rPr>
-                <w:rFonts w:ascii="Open Sans" w:hAnsi="Open Sans" w:cs="Open Sans"/>
-                <w:i/>
-                <w:iCs/>
-                <w:sz w:val="20"/>
-                <w:szCs w:val="20"/>
-                <w:lang w:val="en-US"/>
-              </w:rPr>
-              <w:t>1-4]</w:t>
+              <w:t>4</w:t>
             </w:r>
           </w:p>
         </w:tc>
@@ -2118,6 +2068,8 @@
             <w:pPr>
               <w:rPr>
                 <w:rFonts w:ascii="Open Sans" w:hAnsi="Open Sans" w:cs="Open Sans"/>
+                <w:b/>
+                <w:bCs/>
                 <w:i/>
                 <w:iCs/>
                 <w:sz w:val="20"/>
@@ -2128,23 +2080,254 @@
             <w:r>
               <w:rPr>
                 <w:rFonts w:ascii="Open Sans" w:hAnsi="Open Sans" w:cs="Open Sans"/>
-                <w:i/>
-                <w:iCs/>
+                <w:b/>
                 <w:sz w:val="20"/>
                 <w:szCs w:val="20"/>
                 <w:lang w:val="en-US"/>
               </w:rPr>
-              <w:t xml:space="preserve">[choose </w:t>
-            </w:r>
-          </w:p>
-          <w:p>
-            <w:pPr>
-              <w:rPr>
-                <w:rFonts w:ascii="Open Sans" w:hAnsi="Open Sans" w:cs="Open Sans"/>
-                <w:b/>
-                <w:bCs/>
-                <w:i/>
-                <w:iCs/>
+              <w:t>4</w:t>
+            </w:r>
+          </w:p>
+        </w:tc>
+      </w:tr>
+      <w:tr>
+        <w:tc>
+          <w:tcPr>
+            <w:tcW w:w="2266" w:type="dxa"/>
+            <w:shd w:val="clear" w:color="auto" w:fill="F2F2F2" w:themeFill="background1" w:themeFillShade="F2"/>
+          </w:tcPr>
+          <w:p>
+            <w:pPr>
+              <w:rPr>
+                <w:rFonts w:ascii="Open Sans" w:hAnsi="Open Sans" w:cs="Open Sans"/>
+                <w:i/>
+                <w:iCs/>
+                <w:sz w:val="18"/>
+                <w:szCs w:val="18"/>
+                <w:lang w:val="en-US"/>
+              </w:rPr>
+            </w:pPr>
+            <w:r>
+              <w:rPr>
+                <w:rFonts w:ascii="Open Sans" w:hAnsi="Open Sans" w:cs="Open Sans"/>
+                <w:i/>
+                <w:iCs/>
+                <w:sz w:val="18"/>
+                <w:szCs w:val="18"/>
+                <w:lang w:val="en-US"/>
+              </w:rPr>
+              <w:t>There was no baseline (e.g. only a simulation without obstacles or only a simulation with obstacles), making it impossible to assess the effect of obstacles on collective motion.</w:t>
+            </w:r>
+          </w:p>
+        </w:tc>
+        <w:tc>
+          <w:tcPr>
+            <w:tcW w:w="2267" w:type="dxa"/>
+            <w:shd w:val="clear" w:color="auto" w:fill="F2F2F2" w:themeFill="background1" w:themeFillShade="F2"/>
+          </w:tcPr>
+          <w:p>
+            <w:pPr>
+              <w:rPr>
+                <w:rFonts w:ascii="Open Sans" w:hAnsi="Open Sans" w:cs="Open Sans"/>
+                <w:i/>
+                <w:iCs/>
+                <w:sz w:val="18"/>
+                <w:szCs w:val="18"/>
+                <w:lang w:val="en-US"/>
+              </w:rPr>
+            </w:pPr>
+            <w:r>
+              <w:rPr>
+                <w:rFonts w:ascii="Open Sans" w:hAnsi="Open Sans" w:cs="Open Sans"/>
+                <w:i/>
+                <w:iCs/>
+                <w:sz w:val="18"/>
+                <w:szCs w:val="18"/>
+                <w:lang w:val="en-US"/>
+              </w:rPr>
+              <w:t xml:space="preserve">There was a control (e.g. comparing “few” to “many” obstacles), but </w:t>
+            </w:r>
+            <w:r>
+              <w:rPr>
+                <w:rFonts w:ascii="Open Sans" w:hAnsi="Open Sans" w:cs="Open Sans"/>
+                <w:i/>
+                <w:iCs/>
+                <w:sz w:val="18"/>
+                <w:szCs w:val="18"/>
+                <w:lang w:val="en-US"/>
+              </w:rPr>
+              <w:t>a</w:t>
+            </w:r>
+            <w:r>
+              <w:rPr>
+                <w:rFonts w:ascii="Open Sans" w:hAnsi="Open Sans" w:cs="Open Sans"/>
+                <w:i/>
+                <w:iCs/>
+                <w:sz w:val="18"/>
+                <w:szCs w:val="18"/>
+                <w:lang w:val="en-US"/>
+              </w:rPr>
+              <w:t xml:space="preserve"> no-obstacle baseline was missing making the effect of obstacles on collective motion hard to assess.</w:t>
+            </w:r>
+          </w:p>
+        </w:tc>
+        <w:tc>
+          <w:tcPr>
+            <w:tcW w:w="2266" w:type="dxa"/>
+            <w:shd w:val="clear" w:color="auto" w:fill="F2F2F2" w:themeFill="background1" w:themeFillShade="F2"/>
+          </w:tcPr>
+          <w:p>
+            <w:pPr>
+              <w:rPr>
+                <w:rFonts w:ascii="Open Sans" w:hAnsi="Open Sans" w:cs="Open Sans"/>
+                <w:i/>
+                <w:iCs/>
+                <w:sz w:val="18"/>
+                <w:szCs w:val="18"/>
+                <w:lang w:val="en-US"/>
+              </w:rPr>
+            </w:pPr>
+            <w:r>
+              <w:rPr>
+                <w:rFonts w:ascii="Open Sans" w:hAnsi="Open Sans" w:cs="Open Sans"/>
+                <w:i/>
+                <w:iCs/>
+                <w:sz w:val="18"/>
+                <w:szCs w:val="18"/>
+                <w:lang w:val="en-US"/>
+              </w:rPr>
+              <w:t xml:space="preserve">There was a comparison between a no-obstacle baseline and a run with obstacles, allowing the team to assess how obstacles </w:t>
+            </w:r>
+            <w:r>
+              <w:rPr>
+                <w:rFonts w:ascii="Open Sans" w:hAnsi="Open Sans" w:cs="Open Sans"/>
+                <w:i/>
+                <w:iCs/>
+                <w:sz w:val="18"/>
+                <w:szCs w:val="18"/>
+                <w:lang w:val="en-US"/>
+              </w:rPr>
+              <w:t xml:space="preserve">changed </w:t>
+            </w:r>
+            <w:r>
+              <w:rPr>
+                <w:rFonts w:ascii="Open Sans" w:hAnsi="Open Sans" w:cs="Open Sans"/>
+                <w:i/>
+                <w:iCs/>
+                <w:sz w:val="18"/>
+                <w:szCs w:val="18"/>
+                <w:lang w:val="en-US"/>
+              </w:rPr>
+              <w:t xml:space="preserve">collective motion </w:t>
+            </w:r>
+            <w:r>
+              <w:rPr>
+                <w:rFonts w:ascii="Open Sans" w:hAnsi="Open Sans" w:cs="Open Sans"/>
+                <w:i/>
+                <w:iCs/>
+                <w:sz w:val="18"/>
+                <w:szCs w:val="18"/>
+                <w:lang w:val="en-US"/>
+              </w:rPr>
+              <w:t>in</w:t>
+            </w:r>
+            <w:r>
+              <w:rPr>
+                <w:rFonts w:ascii="Open Sans" w:hAnsi="Open Sans" w:cs="Open Sans"/>
+                <w:i/>
+                <w:iCs/>
+                <w:sz w:val="18"/>
+                <w:szCs w:val="18"/>
+                <w:lang w:val="en-US"/>
+              </w:rPr>
+              <w:t xml:space="preserve"> th</w:t>
+            </w:r>
+            <w:r>
+              <w:rPr>
+                <w:rFonts w:ascii="Open Sans" w:hAnsi="Open Sans" w:cs="Open Sans"/>
+                <w:i/>
+                <w:iCs/>
+                <w:sz w:val="18"/>
+                <w:szCs w:val="18"/>
+                <w:lang w:val="en-US"/>
+              </w:rPr>
+              <w:t xml:space="preserve">is one </w:t>
+            </w:r>
+            <w:r>
+              <w:rPr>
+                <w:rFonts w:ascii="Open Sans" w:hAnsi="Open Sans" w:cs="Open Sans"/>
+                <w:i/>
+                <w:iCs/>
+                <w:sz w:val="18"/>
+                <w:szCs w:val="18"/>
+                <w:lang w:val="en-US"/>
+              </w:rPr>
+              <w:t>obstacle setting.</w:t>
+            </w:r>
+          </w:p>
+        </w:tc>
+        <w:tc>
+          <w:tcPr>
+            <w:tcW w:w="2268" w:type="dxa"/>
+            <w:shd w:val="clear" w:color="auto" w:fill="F2F2F2" w:themeFill="background1" w:themeFillShade="F2"/>
+          </w:tcPr>
+          <w:p>
+            <w:pPr>
+              <w:rPr>
+                <w:rFonts w:ascii="Open Sans" w:hAnsi="Open Sans" w:cs="Open Sans"/>
+                <w:i/>
+                <w:iCs/>
+                <w:sz w:val="18"/>
+                <w:szCs w:val="18"/>
+                <w:lang w:val="en-US"/>
+              </w:rPr>
+            </w:pPr>
+            <w:r>
+              <w:rPr>
+                <w:rFonts w:ascii="Open Sans" w:hAnsi="Open Sans" w:cs="Open Sans"/>
+                <w:i/>
+                <w:iCs/>
+                <w:sz w:val="18"/>
+                <w:szCs w:val="18"/>
+                <w:lang w:val="en-US"/>
+              </w:rPr>
+              <w:t>O</w:t>
+            </w:r>
+            <w:r>
+              <w:rPr>
+                <w:rFonts w:ascii="Open Sans" w:hAnsi="Open Sans" w:cs="Open Sans"/>
+                <w:i/>
+                <w:iCs/>
+                <w:sz w:val="18"/>
+                <w:szCs w:val="18"/>
+                <w:lang w:val="en-US"/>
+              </w:rPr>
+              <w:t>bstacles were varied in a meaningful range (no obstacles to sparse grid to closely packed), allowing a general assessment of the effect of obstacles</w:t>
+            </w:r>
+            <w:r>
+              <w:rPr>
+                <w:rFonts w:ascii="Open Sans" w:hAnsi="Open Sans" w:cs="Open Sans"/>
+                <w:i/>
+                <w:iCs/>
+                <w:sz w:val="18"/>
+                <w:szCs w:val="18"/>
+                <w:lang w:val="en-US"/>
+              </w:rPr>
+              <w:t xml:space="preserve"> across various densities.</w:t>
+            </w:r>
+          </w:p>
+        </w:tc>
+        <w:tc>
+          <w:tcPr>
+            <w:tcW w:w="1276" w:type="dxa"/>
+            <w:shd w:val="clear" w:color="auto" w:fill="FFF2CC" w:themeFill="accent4" w:themeFillTint="33"/>
+          </w:tcPr>
+          <w:p>
+            <w:pPr>
+              <w:rPr>
+                <w:rFonts w:ascii="Open Sans" w:hAnsi="Open Sans" w:cs="Open Sans"/>
+                <w:b/>
+                <w:bCs/>
                 <w:sz w:val="20"/>
                 <w:szCs w:val="20"/>
                 <w:lang w:val="en-US"/>
@@ -2153,13 +2336,13 @@
             <w:r>
               <w:rPr>
                 <w:rFonts w:ascii="Open Sans" w:hAnsi="Open Sans" w:cs="Open Sans"/>
-                <w:i/>
-                <w:iCs/>
+                <w:b/>
+                <w:bCs/>
                 <w:sz w:val="20"/>
                 <w:szCs w:val="20"/>
                 <w:lang w:val="en-US"/>
               </w:rPr>
-              <w:t>1-4]</w:t>
+              <w:t>2</w:t>
             </w:r>
           </w:p>
         </w:tc>
@@ -2190,7 +2373,8 @@
                 <w:szCs w:val="18"/>
                 <w:lang w:val="en-US"/>
               </w:rPr>
-              <w:t>There was no baseline (e.g. only a simulation without obstacles or only a simulation with obstacles), making it impossible to assess the effect of obstacles on collective motion.</w:t>
+              <w:lastRenderedPageBreak/>
+              <w:t>Comparisons between simulations always changed multiple variables at once (e.g. both # cells and # obstacles), preventing meaningful conclusions.</w:t>
             </w:r>
           </w:p>
         </w:tc>
@@ -2219,29 +2403,7 @@
                 <w:szCs w:val="18"/>
                 <w:lang w:val="en-US"/>
               </w:rPr>
-              <w:t xml:space="preserve">There was a control (e.g. comparing “few” to “many” obstacles), but </w:t>
-            </w:r>
-            <w:r>
-              <w:rPr>
-                <w:rFonts w:ascii="Open Sans" w:hAnsi="Open Sans" w:cs="Open Sans"/>
-                <w:i/>
-                <w:iCs/>
-                <w:sz w:val="18"/>
-                <w:szCs w:val="18"/>
-                <w:lang w:val="en-US"/>
-              </w:rPr>
-              <w:t>a</w:t>
-            </w:r>
-            <w:r>
-              <w:rPr>
-                <w:rFonts w:ascii="Open Sans" w:hAnsi="Open Sans" w:cs="Open Sans"/>
-                <w:i/>
-                <w:iCs/>
-                <w:sz w:val="18"/>
-                <w:szCs w:val="18"/>
-                <w:lang w:val="en-US"/>
-              </w:rPr>
-              <w:t xml:space="preserve"> no-obstacle baseline was missing making the effect of obstacles on collective motion hard to assess.</w:t>
+              <w:t>Some (but not all) comparisons between simulations changed multiple variables at once, limiting meaningful conclusions.</w:t>
             </w:r>
           </w:p>
         </w:tc>
@@ -2266,77 +2428,36 @@
                 <w:rFonts w:ascii="Open Sans" w:hAnsi="Open Sans" w:cs="Open Sans"/>
                 <w:i/>
                 <w:iCs/>
-                <w:sz w:val="18"/>
-                <w:szCs w:val="18"/>
-                <w:lang w:val="en-US"/>
-              </w:rPr>
-              <w:t xml:space="preserve">There was a comparison between a no-obstacle baseline and a run with obstacles, allowing the team to assess how obstacles </w:t>
-            </w:r>
-            <w:r>
-              <w:rPr>
-                <w:rFonts w:ascii="Open Sans" w:hAnsi="Open Sans" w:cs="Open Sans"/>
-                <w:i/>
-                <w:iCs/>
-                <w:sz w:val="18"/>
-                <w:szCs w:val="18"/>
-                <w:lang w:val="en-US"/>
-              </w:rPr>
-              <w:t xml:space="preserve">changed </w:t>
-            </w:r>
-            <w:r>
-              <w:rPr>
-                <w:rFonts w:ascii="Open Sans" w:hAnsi="Open Sans" w:cs="Open Sans"/>
-                <w:i/>
-                <w:iCs/>
-                <w:sz w:val="18"/>
-                <w:szCs w:val="18"/>
-                <w:lang w:val="en-US"/>
-              </w:rPr>
-              <w:t xml:space="preserve">collective motion </w:t>
-            </w:r>
-            <w:r>
-              <w:rPr>
-                <w:rFonts w:ascii="Open Sans" w:hAnsi="Open Sans" w:cs="Open Sans"/>
-                <w:i/>
-                <w:iCs/>
-                <w:sz w:val="18"/>
-                <w:szCs w:val="18"/>
-                <w:lang w:val="en-US"/>
-              </w:rPr>
-              <w:t>in</w:t>
-            </w:r>
-            <w:r>
-              <w:rPr>
-                <w:rFonts w:ascii="Open Sans" w:hAnsi="Open Sans" w:cs="Open Sans"/>
-                <w:i/>
-                <w:iCs/>
-                <w:sz w:val="18"/>
-                <w:szCs w:val="18"/>
-                <w:lang w:val="en-US"/>
-              </w:rPr>
-              <w:t xml:space="preserve"> th</w:t>
-            </w:r>
-            <w:r>
-              <w:rPr>
-                <w:rFonts w:ascii="Open Sans" w:hAnsi="Open Sans" w:cs="Open Sans"/>
-                <w:i/>
-                <w:iCs/>
-                <w:sz w:val="18"/>
-                <w:szCs w:val="18"/>
-                <w:lang w:val="en-US"/>
-              </w:rPr>
-              <w:t xml:space="preserve">is one </w:t>
-            </w:r>
-            <w:r>
-              <w:rPr>
-                <w:rFonts w:ascii="Open Sans" w:hAnsi="Open Sans" w:cs="Open Sans"/>
-                <w:i/>
-                <w:iCs/>
-                <w:sz w:val="18"/>
-                <w:szCs w:val="18"/>
-                <w:lang w:val="en-US"/>
-              </w:rPr>
-              <w:t>obstacle setting.</w:t>
+                <w:color w:val="AEAAAA" w:themeColor="background2" w:themeShade="BF"/>
+                <w:sz w:val="18"/>
+                <w:szCs w:val="18"/>
+                <w:lang w:val="en-US"/>
+              </w:rPr>
+              <w:t>[</w:t>
+            </w:r>
+            <w:r>
+              <w:rPr>
+                <w:rFonts w:ascii="Open Sans" w:hAnsi="Open Sans" w:cs="Open Sans"/>
+                <w:i/>
+                <w:iCs/>
+                <w:color w:val="AEAAAA" w:themeColor="background2" w:themeShade="BF"/>
+                <w:sz w:val="18"/>
+                <w:szCs w:val="18"/>
+                <w:lang w:val="en-US"/>
+              </w:rPr>
+              <w:t>There is no meaningful</w:t>
+            </w:r>
+            <w:r>
+              <w:rPr>
+                <w:rFonts w:ascii="Open Sans" w:hAnsi="Open Sans" w:cs="Open Sans"/>
+                <w:i/>
+                <w:iCs/>
+                <w:color w:val="AEAAAA" w:themeColor="background2" w:themeShade="BF"/>
+                <w:sz w:val="18"/>
+                <w:szCs w:val="18"/>
+                <w:lang w:val="en-US"/>
+              </w:rPr>
+              <w:t xml:space="preserve"> intermediate here]</w:t>
             </w:r>
           </w:p>
         </w:tc>
@@ -2365,29 +2486,7 @@
                 <w:szCs w:val="18"/>
                 <w:lang w:val="en-US"/>
               </w:rPr>
-              <w:t>O</w:t>
-            </w:r>
-            <w:r>
-              <w:rPr>
-                <w:rFonts w:ascii="Open Sans" w:hAnsi="Open Sans" w:cs="Open Sans"/>
-                <w:i/>
-                <w:iCs/>
-                <w:sz w:val="18"/>
-                <w:szCs w:val="18"/>
-                <w:lang w:val="en-US"/>
-              </w:rPr>
-              <w:t>bstacles were varied in a meaningful range (no obstacles to sparse grid to closely packed), allowing a general assessment of the effect of obstacles</w:t>
-            </w:r>
-            <w:r>
-              <w:rPr>
-                <w:rFonts w:ascii="Open Sans" w:hAnsi="Open Sans" w:cs="Open Sans"/>
-                <w:i/>
-                <w:iCs/>
-                <w:sz w:val="18"/>
-                <w:szCs w:val="18"/>
-                <w:lang w:val="en-US"/>
-              </w:rPr>
-              <w:t xml:space="preserve"> across various densities.</w:t>
+              <w:t>All comparisons between simulations kept all but one of the variables fixed, allowing a fair assessment of the impact of the changing variable.</w:t>
             </w:r>
           </w:p>
         </w:tc>
@@ -2410,232 +2509,13 @@
             <w:r>
               <w:rPr>
                 <w:rFonts w:ascii="Open Sans" w:hAnsi="Open Sans" w:cs="Open Sans"/>
-                <w:i/>
-                <w:iCs/>
+                <w:b/>
+                <w:bCs/>
                 <w:sz w:val="20"/>
                 <w:szCs w:val="20"/>
                 <w:lang w:val="en-US"/>
               </w:rPr>
-              <w:t xml:space="preserve">[choose </w:t>
-            </w:r>
-          </w:p>
-          <w:p>
-            <w:pPr>
-              <w:rPr>
-                <w:rFonts w:ascii="Open Sans" w:hAnsi="Open Sans" w:cs="Open Sans"/>
-                <w:i/>
-                <w:iCs/>
-                <w:sz w:val="20"/>
-                <w:szCs w:val="20"/>
-                <w:lang w:val="en-US"/>
-              </w:rPr>
-            </w:pPr>
-            <w:r>
-              <w:rPr>
-                <w:rFonts w:ascii="Open Sans" w:hAnsi="Open Sans" w:cs="Open Sans"/>
-                <w:i/>
-                <w:iCs/>
-                <w:sz w:val="20"/>
-                <w:szCs w:val="20"/>
-                <w:lang w:val="en-US"/>
-              </w:rPr>
-              <w:t>1-4]</w:t>
-            </w:r>
-          </w:p>
-        </w:tc>
-      </w:tr>
-      <w:tr>
-        <w:tc>
-          <w:tcPr>
-            <w:tcW w:w="2266" w:type="dxa"/>
-            <w:shd w:val="clear" w:color="auto" w:fill="F2F2F2" w:themeFill="background1" w:themeFillShade="F2"/>
-          </w:tcPr>
-          <w:p>
-            <w:pPr>
-              <w:rPr>
-                <w:rFonts w:ascii="Open Sans" w:hAnsi="Open Sans" w:cs="Open Sans"/>
-                <w:i/>
-                <w:iCs/>
-                <w:sz w:val="18"/>
-                <w:szCs w:val="18"/>
-                <w:lang w:val="en-US"/>
-              </w:rPr>
-            </w:pPr>
-            <w:r>
-              <w:rPr>
-                <w:rFonts w:ascii="Open Sans" w:hAnsi="Open Sans" w:cs="Open Sans"/>
-                <w:i/>
-                <w:iCs/>
-                <w:sz w:val="18"/>
-                <w:szCs w:val="18"/>
-                <w:lang w:val="en-US"/>
-              </w:rPr>
-              <w:lastRenderedPageBreak/>
-              <w:t>Comparisons between simulations always changed multiple variables at once (e.g. both # cells and # obstacles), preventing meaningful conclusions.</w:t>
-            </w:r>
-          </w:p>
-        </w:tc>
-        <w:tc>
-          <w:tcPr>
-            <w:tcW w:w="2267" w:type="dxa"/>
-            <w:shd w:val="clear" w:color="auto" w:fill="F2F2F2" w:themeFill="background1" w:themeFillShade="F2"/>
-          </w:tcPr>
-          <w:p>
-            <w:pPr>
-              <w:rPr>
-                <w:rFonts w:ascii="Open Sans" w:hAnsi="Open Sans" w:cs="Open Sans"/>
-                <w:i/>
-                <w:iCs/>
-                <w:sz w:val="18"/>
-                <w:szCs w:val="18"/>
-                <w:lang w:val="en-US"/>
-              </w:rPr>
-            </w:pPr>
-            <w:r>
-              <w:rPr>
-                <w:rFonts w:ascii="Open Sans" w:hAnsi="Open Sans" w:cs="Open Sans"/>
-                <w:i/>
-                <w:iCs/>
-                <w:sz w:val="18"/>
-                <w:szCs w:val="18"/>
-                <w:lang w:val="en-US"/>
-              </w:rPr>
-              <w:t>Some (but not all) comparisons between simulations changed multiple variables at once, limiting meaningful conclusions.</w:t>
-            </w:r>
-          </w:p>
-        </w:tc>
-        <w:tc>
-          <w:tcPr>
-            <w:tcW w:w="2266" w:type="dxa"/>
-            <w:shd w:val="clear" w:color="auto" w:fill="F2F2F2" w:themeFill="background1" w:themeFillShade="F2"/>
-          </w:tcPr>
-          <w:p>
-            <w:pPr>
-              <w:rPr>
-                <w:rFonts w:ascii="Open Sans" w:hAnsi="Open Sans" w:cs="Open Sans"/>
-                <w:i/>
-                <w:iCs/>
-                <w:sz w:val="18"/>
-                <w:szCs w:val="18"/>
-                <w:lang w:val="en-US"/>
-              </w:rPr>
-            </w:pPr>
-            <w:r>
-              <w:rPr>
-                <w:rFonts w:ascii="Open Sans" w:hAnsi="Open Sans" w:cs="Open Sans"/>
-                <w:i/>
-                <w:iCs/>
-                <w:color w:val="AEAAAA" w:themeColor="background2" w:themeShade="BF"/>
-                <w:sz w:val="18"/>
-                <w:szCs w:val="18"/>
-                <w:lang w:val="en-US"/>
-              </w:rPr>
-              <w:t>[</w:t>
-            </w:r>
-            <w:r>
-              <w:rPr>
-                <w:rFonts w:ascii="Open Sans" w:hAnsi="Open Sans" w:cs="Open Sans"/>
-                <w:i/>
-                <w:iCs/>
-                <w:color w:val="AEAAAA" w:themeColor="background2" w:themeShade="BF"/>
-                <w:sz w:val="18"/>
-                <w:szCs w:val="18"/>
-                <w:lang w:val="en-US"/>
-              </w:rPr>
-              <w:t>There is no meaningful</w:t>
-            </w:r>
-            <w:r>
-              <w:rPr>
-                <w:rFonts w:ascii="Open Sans" w:hAnsi="Open Sans" w:cs="Open Sans"/>
-                <w:i/>
-                <w:iCs/>
-                <w:color w:val="AEAAAA" w:themeColor="background2" w:themeShade="BF"/>
-                <w:sz w:val="18"/>
-                <w:szCs w:val="18"/>
-                <w:lang w:val="en-US"/>
-              </w:rPr>
-              <w:t xml:space="preserve"> intermediate here]</w:t>
-            </w:r>
-          </w:p>
-        </w:tc>
-        <w:tc>
-          <w:tcPr>
-            <w:tcW w:w="2268" w:type="dxa"/>
-            <w:shd w:val="clear" w:color="auto" w:fill="F2F2F2" w:themeFill="background1" w:themeFillShade="F2"/>
-          </w:tcPr>
-          <w:p>
-            <w:pPr>
-              <w:rPr>
-                <w:rFonts w:ascii="Open Sans" w:hAnsi="Open Sans" w:cs="Open Sans"/>
-                <w:i/>
-                <w:iCs/>
-                <w:sz w:val="18"/>
-                <w:szCs w:val="18"/>
-                <w:lang w:val="en-US"/>
-              </w:rPr>
-            </w:pPr>
-            <w:r>
-              <w:rPr>
-                <w:rFonts w:ascii="Open Sans" w:hAnsi="Open Sans" w:cs="Open Sans"/>
-                <w:i/>
-                <w:iCs/>
-                <w:sz w:val="18"/>
-                <w:szCs w:val="18"/>
-                <w:lang w:val="en-US"/>
-              </w:rPr>
-              <w:t>All comparisons between simulations kept all but one of the variables fixed, allowing a fair assessment of the impact of the changing variable.</w:t>
-            </w:r>
-          </w:p>
-        </w:tc>
-        <w:tc>
-          <w:tcPr>
-            <w:tcW w:w="1276" w:type="dxa"/>
-            <w:shd w:val="clear" w:color="auto" w:fill="FFF2CC" w:themeFill="accent4" w:themeFillTint="33"/>
-          </w:tcPr>
-          <w:p>
-            <w:pPr>
-              <w:rPr>
-                <w:rFonts w:ascii="Open Sans" w:hAnsi="Open Sans" w:cs="Open Sans"/>
-                <w:i/>
-                <w:iCs/>
-                <w:sz w:val="20"/>
-                <w:szCs w:val="20"/>
-                <w:lang w:val="en-US"/>
-              </w:rPr>
-            </w:pPr>
-            <w:r>
-              <w:rPr>
-                <w:rFonts w:ascii="Open Sans" w:hAnsi="Open Sans" w:cs="Open Sans"/>
-                <w:i/>
-                <w:iCs/>
-                <w:sz w:val="20"/>
-                <w:szCs w:val="20"/>
-                <w:lang w:val="en-US"/>
-              </w:rPr>
-              <w:t xml:space="preserve">[choose </w:t>
-            </w:r>
-          </w:p>
-          <w:p>
-            <w:pPr>
-              <w:rPr>
-                <w:rFonts w:ascii="Open Sans" w:hAnsi="Open Sans" w:cs="Open Sans"/>
-                <w:i/>
-                <w:iCs/>
-                <w:sz w:val="20"/>
-                <w:szCs w:val="20"/>
-                <w:lang w:val="en-US"/>
-              </w:rPr>
-            </w:pPr>
-            <w:r>
-              <w:rPr>
-                <w:rFonts w:ascii="Open Sans" w:hAnsi="Open Sans" w:cs="Open Sans"/>
-                <w:i/>
-                <w:iCs/>
-                <w:sz w:val="20"/>
-                <w:szCs w:val="20"/>
-                <w:lang w:val="en-US"/>
-              </w:rPr>
-              <w:t>1,2, or 4]</w:t>
+              <w:t>4</w:t>
             </w:r>
           </w:p>
         </w:tc>
@@ -2948,6 +2828,19 @@
                 <w:lang w:val="en-US"/>
               </w:rPr>
             </w:pPr>
+            <w:r>
+              <w:rPr>
+                <w:rFonts w:ascii="Open Sans" w:hAnsi="Open Sans" w:cs="Open Sans"/>
+                <w:b/>
+                <w:bCs/>
+                <w:i/>
+                <w:iCs/>
+                <w:sz w:val="20"/>
+                <w:szCs w:val="20"/>
+                <w:lang w:val="en-US"/>
+              </w:rPr>
+              <w:t>no</w:t>
+            </w:r>
           </w:p>
         </w:tc>
       </w:tr>
@@ -3083,6 +2976,19 @@
                 <w:lang w:val="en-US"/>
               </w:rPr>
             </w:pPr>
+            <w:r>
+              <w:rPr>
+                <w:rFonts w:ascii="Open Sans" w:hAnsi="Open Sans" w:cs="Open Sans"/>
+                <w:b/>
+                <w:bCs/>
+                <w:i/>
+                <w:iCs/>
+                <w:sz w:val="20"/>
+                <w:szCs w:val="20"/>
+                <w:lang w:val="en-US"/>
+              </w:rPr>
+              <w:t>no</w:t>
+            </w:r>
           </w:p>
         </w:tc>
       </w:tr>
@@ -3347,6 +3253,19 @@
                 <w:lang w:val="en-US"/>
               </w:rPr>
             </w:pPr>
+            <w:r>
+              <w:rPr>
+                <w:rFonts w:ascii="Open Sans" w:hAnsi="Open Sans" w:cs="Open Sans"/>
+                <w:b/>
+                <w:bCs/>
+                <w:i/>
+                <w:iCs/>
+                <w:sz w:val="20"/>
+                <w:szCs w:val="20"/>
+                <w:lang w:val="en-US"/>
+              </w:rPr>
+              <w:t>no</w:t>
+            </w:r>
           </w:p>
         </w:tc>
       </w:tr>
@@ -3634,8 +3553,6 @@
               <w:shd w:val="clear" w:color="auto" w:fill="FFF2CC" w:themeFill="accent4" w:themeFillTint="33"/>
               <w:rPr>
                 <w:rFonts w:ascii="Open Sans" w:hAnsi="Open Sans" w:cs="Open Sans"/>
-                <w:i/>
-                <w:iCs/>
                 <w:sz w:val="22"/>
                 <w:szCs w:val="22"/>
                 <w:lang w:val="en-US"/>
@@ -3650,19 +3567,85 @@
                 <w:szCs w:val="22"/>
                 <w:lang w:val="en-US"/>
               </w:rPr>
-              <w:t>Your feedback goes here.</w:t>
-            </w:r>
-          </w:p>
-          <w:p>
-            <w:pPr>
-              <w:shd w:val="clear" w:color="auto" w:fill="FFF2CC" w:themeFill="accent4" w:themeFillTint="33"/>
-              <w:rPr>
-                <w:rFonts w:ascii="Open Sans" w:hAnsi="Open Sans" w:cs="Open Sans"/>
+              <w:t xml:space="preserve">Nice experiment setup! </w:t>
+            </w:r>
+            <w:r>
+              <w:rPr>
+                <w:rFonts w:ascii="Open Sans" w:hAnsi="Open Sans" w:cs="Open Sans"/>
+                <w:i/>
+                <w:iCs/>
                 <w:sz w:val="22"/>
                 <w:szCs w:val="22"/>
                 <w:lang w:val="en-US"/>
               </w:rPr>
-            </w:pPr>
+              <w:t>A very good starting point regarding the report, but it seems as if there were more experiments, but only one was extensively reported on. It could also be the case that you had some b</w:t>
+            </w:r>
+            <w:r>
+              <w:rPr>
+                <w:rFonts w:ascii="Open Sans" w:hAnsi="Open Sans" w:cs="Open Sans"/>
+                <w:i/>
+                <w:iCs/>
+                <w:sz w:val="22"/>
+                <w:szCs w:val="22"/>
+                <w:lang w:val="en-US"/>
+              </w:rPr>
+              <w:t>aseline of how the cells behave on their own</w:t>
+            </w:r>
+            <w:r>
+              <w:rPr>
+                <w:rFonts w:ascii="Open Sans" w:hAnsi="Open Sans" w:cs="Open Sans"/>
+                <w:i/>
+                <w:iCs/>
+                <w:sz w:val="22"/>
+                <w:szCs w:val="22"/>
+                <w:lang w:val="en-US"/>
+              </w:rPr>
+              <w:t xml:space="preserve"> (without obstacles) but did not yet</w:t>
+            </w:r>
+            <w:r>
+              <w:rPr>
+                <w:rFonts w:ascii="Open Sans" w:hAnsi="Open Sans" w:cs="Open Sans"/>
+                <w:i/>
+                <w:iCs/>
+                <w:sz w:val="22"/>
+                <w:szCs w:val="22"/>
+                <w:lang w:val="en-US"/>
+              </w:rPr>
+              <w:t xml:space="preserve"> </w:t>
+            </w:r>
+            <w:r>
+              <w:rPr>
+                <w:rFonts w:ascii="Open Sans" w:hAnsi="Open Sans" w:cs="Open Sans"/>
+                <w:i/>
+                <w:iCs/>
+                <w:sz w:val="22"/>
+                <w:szCs w:val="22"/>
+                <w:lang w:val="en-US"/>
+              </w:rPr>
+              <w:t xml:space="preserve">put it in your report. Do add </w:t>
+            </w:r>
+            <w:r>
+              <w:rPr>
+                <w:rFonts w:ascii="Open Sans" w:hAnsi="Open Sans" w:cs="Open Sans"/>
+                <w:i/>
+                <w:iCs/>
+                <w:sz w:val="22"/>
+                <w:szCs w:val="22"/>
+                <w:lang w:val="en-US"/>
+              </w:rPr>
+              <w:t>this</w:t>
+            </w:r>
+            <w:r>
+              <w:rPr>
+                <w:rFonts w:ascii="Open Sans" w:hAnsi="Open Sans" w:cs="Open Sans"/>
+                <w:i/>
+                <w:iCs/>
+                <w:sz w:val="22"/>
+                <w:szCs w:val="22"/>
+                <w:lang w:val="en-US"/>
+              </w:rPr>
+              <w:t xml:space="preserve"> to your report, you could make your report even more solid! </w:t>
+            </w:r>
           </w:p>
           <w:p>
             <w:pPr>
@@ -8418,30 +8401,9 @@
                 <w:szCs w:val="18"/>
                 <w:lang w:val="en-US"/>
               </w:rPr>
-              <w:t xml:space="preserve">If adhesion values J </w:t>
-            </w:r>
-            <w:proofErr w:type="gramStart"/>
-            <w:r>
-              <w:rPr>
-                <w:rFonts w:ascii="Open Sans" w:hAnsi="Open Sans" w:cs="Open Sans"/>
-                <w:sz w:val="18"/>
-                <w:szCs w:val="18"/>
-                <w:lang w:val="en-US"/>
-              </w:rPr>
-              <w:t>are</w:t>
-            </w:r>
-            <w:proofErr w:type="gramEnd"/>
-            <w:r>
-              <w:rPr>
-                <w:rFonts w:ascii="Open Sans" w:hAnsi="Open Sans" w:cs="Open Sans"/>
-                <w:sz w:val="18"/>
-                <w:szCs w:val="18"/>
-                <w:lang w:val="en-US"/>
-              </w:rPr>
-              <w:t xml:space="preserve"> given in a matrix, it should be clear which </w:t>
+              <w:t xml:space="preserve">If adhesion values J are given in a matrix, it should be clear which </w:t>
             </w:r>
             <w:proofErr w:type="spellStart"/>
-            <w:proofErr w:type="gramStart"/>
             <w:r>
               <w:rPr>
                 <w:rFonts w:ascii="Open Sans" w:hAnsi="Open Sans" w:cs="Open Sans"/>
@@ -8452,27 +8414,15 @@
               <w:t>celltypes</w:t>
             </w:r>
             <w:proofErr w:type="spellEnd"/>
-            <w:proofErr w:type="gramEnd"/>
-            <w:r>
-              <w:rPr>
-                <w:rFonts w:ascii="Open Sans" w:hAnsi="Open Sans" w:cs="Open Sans"/>
-                <w:sz w:val="18"/>
-                <w:szCs w:val="18"/>
-                <w:lang w:val="en-US"/>
-              </w:rPr>
-              <w:t xml:space="preserve"> are in the rows and </w:t>
-            </w:r>
-            <w:proofErr w:type="gramStart"/>
-            <w:r>
-              <w:rPr>
-                <w:rFonts w:ascii="Open Sans" w:hAnsi="Open Sans" w:cs="Open Sans"/>
-                <w:sz w:val="18"/>
-                <w:szCs w:val="18"/>
-                <w:lang w:val="en-US"/>
-              </w:rPr>
-              <w:t>columns;</w:t>
-            </w:r>
-            <w:proofErr w:type="gramEnd"/>
+            <w:r>
+              <w:rPr>
+                <w:rFonts w:ascii="Open Sans" w:hAnsi="Open Sans" w:cs="Open Sans"/>
+                <w:sz w:val="18"/>
+                <w:szCs w:val="18"/>
+                <w:lang w:val="en-US"/>
+              </w:rPr>
+              <w:t xml:space="preserve"> are in the rows and columns;</w:t>
+            </w:r>
           </w:p>
           <w:p>
             <w:pPr>

</xml_diff>